<commit_message>
Complete CyberSecurity Session2 (assessment task)
</commit_message>
<xml_diff>
--- a/Semester-2/Cyber-Security/Assessments/Activity-1cyber awareness.docx
+++ b/Semester-2/Cyber-Security/Assessments/Activity-1cyber awareness.docx
@@ -1,13 +1,10 @@
 
 <file path=word/document.xml><?xml version="1.0" encoding="utf-8"?>
-<w:document xmlns:wpc="http://schemas.microsoft.com/office/word/2010/wordprocessingCanvas" xmlns:cx="http://schemas.microsoft.com/office/drawing/2014/chartex" xmlns:cx1="http://schemas.microsoft.com/office/drawing/2015/9/8/chartex" xmlns:cx2="http://schemas.microsoft.com/office/drawing/2015/10/21/chartex" xmlns:cx3="http://schemas.microsoft.com/office/drawing/2016/5/9/chartex" xmlns:cx4="http://schemas.microsoft.com/office/drawing/2016/5/10/chartex" xmlns:cx5="http://schemas.microsoft.com/office/drawing/2016/5/11/chartex" xmlns:cx6="http://schemas.microsoft.com/office/drawing/2016/5/12/chartex" xmlns:cx7="http://schemas.microsoft.com/office/drawing/2016/5/13/chartex" xmlns:cx8="http://schemas.microsoft.com/office/drawing/2016/5/14/chartex" xmlns:mc="http://schemas.openxmlformats.org/markup-compatibility/2006" xmlns:aink="http://schemas.microsoft.com/office/drawing/2016/ink" xmlns:am3d="http://schemas.microsoft.com/office/drawing/2017/model3d" xmlns:o="urn:schemas-microsoft-com:office:office" xmlns:r="http://schemas.openxmlformats.org/officeDocument/2006/relationships" xmlns:m="http://schemas.openxmlformats.org/officeDocument/2006/math" xmlns:v="urn:schemas-microsoft-com:vml" xmlns:wp14="http://schemas.microsoft.com/office/word/2010/wordprocessingDrawing" xmlns:wp="http://schemas.openxmlformats.org/drawingml/2006/wordprocessingDrawing" xmlns:w10="urn:schemas-microsoft-com:office:word" xmlns:w="http://schemas.openxmlformats.org/wordprocessingml/2006/main" xmlns:w14="http://schemas.microsoft.com/office/word/2010/wordml" xmlns:w15="http://schemas.microsoft.com/office/word/2012/wordml" xmlns:w16cex="http://schemas.microsoft.com/office/word/2018/wordml/cex" xmlns:w16cid="http://schemas.microsoft.com/office/word/2016/wordml/cid" xmlns:w16="http://schemas.microsoft.com/office/word/2018/wordml" xmlns:w16sdtdh="http://schemas.microsoft.com/office/word/2020/wordml/sdtdatahash" xmlns:w16se="http://schemas.microsoft.com/office/word/2015/wordml/symex" xmlns:wpg="http://schemas.microsoft.com/office/word/2010/wordprocessingGroup" xmlns:wpi="http://schemas.microsoft.com/office/word/2010/wordprocessingInk" xmlns:wne="http://schemas.microsoft.com/office/word/2006/wordml" xmlns:wps="http://schemas.microsoft.com/office/word/2010/wordprocessingShape" xmlns:a="http://schemas.openxmlformats.org/drawingml/2006/main" xmlns:pic="http://schemas.openxmlformats.org/drawingml/2006/picture" mc:Ignorable="w14 w15 w16se w16cid w16 w16cex w16sdtdh wp14">
+<w:document xmlns:wpc="http://schemas.microsoft.com/office/word/2010/wordprocessingCanvas" xmlns:cx="http://schemas.microsoft.com/office/drawing/2014/chartex" xmlns:cx1="http://schemas.microsoft.com/office/drawing/2015/9/8/chartex" xmlns:cx2="http://schemas.microsoft.com/office/drawing/2015/10/21/chartex" xmlns:cx3="http://schemas.microsoft.com/office/drawing/2016/5/9/chartex" xmlns:cx4="http://schemas.microsoft.com/office/drawing/2016/5/10/chartex" xmlns:cx5="http://schemas.microsoft.com/office/drawing/2016/5/11/chartex" xmlns:cx6="http://schemas.microsoft.com/office/drawing/2016/5/12/chartex" xmlns:cx7="http://schemas.microsoft.com/office/drawing/2016/5/13/chartex" xmlns:cx8="http://schemas.microsoft.com/office/drawing/2016/5/14/chartex" xmlns:mc="http://schemas.openxmlformats.org/markup-compatibility/2006" xmlns:aink="http://schemas.microsoft.com/office/drawing/2016/ink" xmlns:am3d="http://schemas.microsoft.com/office/drawing/2017/model3d" xmlns:o="urn:schemas-microsoft-com:office:office" xmlns:oel="http://schemas.microsoft.com/office/2019/extlst" xmlns:r="http://schemas.openxmlformats.org/officeDocument/2006/relationships" xmlns:m="http://schemas.openxmlformats.org/officeDocument/2006/math" xmlns:v="urn:schemas-microsoft-com:vml" xmlns:wp14="http://schemas.microsoft.com/office/word/2010/wordprocessingDrawing" xmlns:wp="http://schemas.openxmlformats.org/drawingml/2006/wordprocessingDrawing" xmlns:w10="urn:schemas-microsoft-com:office:word" xmlns:w="http://schemas.openxmlformats.org/wordprocessingml/2006/main" xmlns:w14="http://schemas.microsoft.com/office/word/2010/wordml" xmlns:w15="http://schemas.microsoft.com/office/word/2012/wordml" xmlns:w16cex="http://schemas.microsoft.com/office/word/2018/wordml/cex" xmlns:w16cid="http://schemas.microsoft.com/office/word/2016/wordml/cid" xmlns:w16="http://schemas.microsoft.com/office/word/2018/wordml" xmlns:w16du="http://schemas.microsoft.com/office/word/2023/wordml/word16du" xmlns:w16sdtdh="http://schemas.microsoft.com/office/word/2020/wordml/sdtdatahash" xmlns:w16se="http://schemas.microsoft.com/office/word/2015/wordml/symex" xmlns:wpg="http://schemas.microsoft.com/office/word/2010/wordprocessingGroup" xmlns:wpi="http://schemas.microsoft.com/office/word/2010/wordprocessingInk" xmlns:wne="http://schemas.microsoft.com/office/word/2006/wordml" xmlns:wps="http://schemas.microsoft.com/office/word/2010/wordprocessingShape" mc:Ignorable="w14 w15 w16se w16cid w16 w16cex w16sdtdh w16du wp14">
   <w:body>
     <w:p>
       <w:pPr>
         <w:pStyle w:val="Title"/>
-        <w:rPr>
-          <w:lang/>
-        </w:rPr>
       </w:pPr>
       <w:r>
         <w:t xml:space="preserve">Week </w:t>
@@ -50,7 +47,11 @@
           <w:tcPr>
             <w:tcW w:w="8080" w:type="dxa"/>
           </w:tcPr>
-          <w:p/>
+          <w:p>
+            <w:r>
+              <w:t>Nathan Bransby</w:t>
+            </w:r>
+          </w:p>
         </w:tc>
       </w:tr>
       <w:tr>
@@ -68,7 +69,11 @@
           <w:tcPr>
             <w:tcW w:w="8080" w:type="dxa"/>
           </w:tcPr>
-          <w:p/>
+          <w:p>
+            <w:r>
+              <w:t>V141198</w:t>
+            </w:r>
+          </w:p>
         </w:tc>
       </w:tr>
     </w:tbl>
@@ -89,7 +94,7 @@
         <w:pStyle w:val="BodyTextL25"/>
         <w:numPr>
           <w:ilvl w:val="0"/>
-          <w:numId w:val="26"/>
+          <w:numId w:val="27"/>
         </w:numPr>
       </w:pPr>
       <w:r>
@@ -115,7 +120,7 @@
                     <pic:cNvPicPr/>
                   </pic:nvPicPr>
                   <pic:blipFill>
-                    <a:blip r:embed="rId8"/>
+                    <a:blip r:embed="rId11"/>
                     <a:stretch>
                       <a:fillRect/>
                     </a:stretch>
@@ -184,6 +189,57 @@
               <w:pStyle w:val="BodyTextL25"/>
               <w:ind w:left="0"/>
             </w:pPr>
+            <w:r>
+              <w:t>Training awareness can prevent the likelihood that staff are fooled by phishing email scams by providing staff with the basic knowledge on how to identify elements in an email that aren’t official, such as:</w:t>
+            </w:r>
+          </w:p>
+          <w:p>
+            <w:pPr>
+              <w:pStyle w:val="BodyTextL25"/>
+              <w:numPr>
+                <w:ilvl w:val="0"/>
+                <w:numId w:val="30"/>
+              </w:numPr>
+            </w:pPr>
+            <w:r>
+              <w:t>Un-official addresses</w:t>
+            </w:r>
+          </w:p>
+          <w:p>
+            <w:pPr>
+              <w:pStyle w:val="BodyTextL25"/>
+              <w:numPr>
+                <w:ilvl w:val="0"/>
+                <w:numId w:val="30"/>
+              </w:numPr>
+            </w:pPr>
+            <w:r>
+              <w:t>Requests for personal information</w:t>
+            </w:r>
+          </w:p>
+          <w:p>
+            <w:pPr>
+              <w:pStyle w:val="BodyTextL25"/>
+              <w:numPr>
+                <w:ilvl w:val="0"/>
+                <w:numId w:val="30"/>
+              </w:numPr>
+            </w:pPr>
+            <w:r>
+              <w:t>Requesting money or immediate action regarding sensitive info</w:t>
+            </w:r>
+          </w:p>
+          <w:p>
+            <w:pPr>
+              <w:pStyle w:val="BodyTextL25"/>
+              <w:numPr>
+                <w:ilvl w:val="0"/>
+                <w:numId w:val="30"/>
+              </w:numPr>
+            </w:pPr>
+            <w:r>
+              <w:t>Dodgy links.</w:t>
+            </w:r>
           </w:p>
         </w:tc>
       </w:tr>
@@ -270,7 +326,7 @@
         <w:pStyle w:val="BodyTextL25"/>
         <w:numPr>
           <w:ilvl w:val="0"/>
-          <w:numId w:val="27"/>
+          <w:numId w:val="28"/>
         </w:numPr>
       </w:pPr>
       <w:r>
@@ -287,12 +343,24 @@
       <w:pPr>
         <w:pStyle w:val="BodyTextL25"/>
       </w:pPr>
-      <w:hyperlink w:history="1" r:id="rId9">
+      <w:hyperlink r:id="rId12" w:history="1">
         <w:r>
           <w:rPr>
             <w:rStyle w:val="Hyperlink"/>
           </w:rPr>
-          <w:t>Google Phishing Quiz</w:t>
+          <w:t>Google Phishing Q</w:t>
+        </w:r>
+        <w:r>
+          <w:rPr>
+            <w:rStyle w:val="Hyperlink"/>
+          </w:rPr>
+          <w:t>u</w:t>
+        </w:r>
+        <w:r>
+          <w:rPr>
+            <w:rStyle w:val="Hyperlink"/>
+          </w:rPr>
+          <w:t>iz</w:t>
         </w:r>
       </w:hyperlink>
     </w:p>
@@ -308,7 +376,7 @@
         <w:pStyle w:val="BodyTextL25"/>
         <w:numPr>
           <w:ilvl w:val="0"/>
-          <w:numId w:val="27"/>
+          <w:numId w:val="28"/>
         </w:numPr>
       </w:pPr>
       <w:r>
@@ -338,6 +406,46 @@
                 <w:lang w:val="en-US"/>
               </w:rPr>
             </w:pPr>
+            <w:r>
+              <w:rPr>
+                <w:lang w:val="en-US"/>
+              </w:rPr>
+              <w:drawing>
+                <wp:inline distT="0" distB="0" distL="0" distR="0" wp14:anchorId="35CB1F79" wp14:editId="4C83282B">
+                  <wp:extent cx="6012180" cy="4586605"/>
+                  <wp:effectExtent l="0" t="0" r="7620" b="4445"/>
+                  <wp:docPr id="1686057011" name="Picture 1"/>
+                  <wp:cNvGraphicFramePr>
+                    <a:graphicFrameLocks xmlns:a="http://schemas.openxmlformats.org/drawingml/2006/main" noChangeAspect="1"/>
+                  </wp:cNvGraphicFramePr>
+                  <a:graphic xmlns:a="http://schemas.openxmlformats.org/drawingml/2006/main">
+                    <a:graphicData uri="http://schemas.openxmlformats.org/drawingml/2006/picture">
+                      <pic:pic xmlns:pic="http://schemas.openxmlformats.org/drawingml/2006/picture">
+                        <pic:nvPicPr>
+                          <pic:cNvPr id="1686057011" name=""/>
+                          <pic:cNvPicPr/>
+                        </pic:nvPicPr>
+                        <pic:blipFill>
+                          <a:blip r:embed="rId13"/>
+                          <a:stretch>
+                            <a:fillRect/>
+                          </a:stretch>
+                        </pic:blipFill>
+                        <pic:spPr>
+                          <a:xfrm>
+                            <a:off x="0" y="0"/>
+                            <a:ext cx="6012180" cy="4586605"/>
+                          </a:xfrm>
+                          <a:prstGeom prst="rect">
+                            <a:avLst/>
+                          </a:prstGeom>
+                        </pic:spPr>
+                      </pic:pic>
+                    </a:graphicData>
+                  </a:graphic>
+                </wp:inline>
+              </w:drawing>
+            </w:r>
           </w:p>
         </w:tc>
       </w:tr>
@@ -351,30 +459,85 @@
     </w:p>
     <w:p>
       <w:pPr>
+        <w:rPr>
+          <w:lang w:val="en-US"/>
+        </w:rPr>
+      </w:pPr>
+    </w:p>
+    <w:p>
+      <w:pPr>
+        <w:rPr>
+          <w:lang w:val="en-US"/>
+        </w:rPr>
+      </w:pPr>
+    </w:p>
+    <w:p>
+      <w:pPr>
+        <w:rPr>
+          <w:lang w:val="en-US"/>
+        </w:rPr>
+      </w:pPr>
+    </w:p>
+    <w:p>
+      <w:pPr>
+        <w:rPr>
+          <w:lang w:val="en-US"/>
+        </w:rPr>
+      </w:pPr>
+    </w:p>
+    <w:p>
+      <w:pPr>
+        <w:rPr>
+          <w:lang w:val="en-US"/>
+        </w:rPr>
+      </w:pPr>
+    </w:p>
+    <w:p>
+      <w:pPr>
+        <w:rPr>
+          <w:lang w:val="en-US"/>
+        </w:rPr>
+      </w:pPr>
+    </w:p>
+    <w:p>
+      <w:pPr>
+        <w:rPr>
+          <w:lang w:val="en-US"/>
+        </w:rPr>
+      </w:pPr>
+    </w:p>
+    <w:p>
+      <w:pPr>
+        <w:rPr>
+          <w:lang w:val="en-US"/>
+        </w:rPr>
+      </w:pPr>
+    </w:p>
+    <w:p>
+      <w:pPr>
+        <w:rPr>
+          <w:lang w:val="en-US"/>
+        </w:rPr>
+      </w:pPr>
+    </w:p>
+    <w:p>
+      <w:pPr>
         <w:pStyle w:val="Heading1"/>
-        <w:bidi w:val="0"/>
-        <w:spacing w:before="240" w:beforeAutospacing="off" w:after="0" w:afterAutospacing="off" w:line="259" w:lineRule="auto"/>
-        <w:ind w:left="0" w:right="0"/>
-        <w:jc w:val="left"/>
       </w:pPr>
       <w:r>
-        <w:rPr/>
+        <w:lastRenderedPageBreak/>
         <w:t xml:space="preserve">Part 3: </w:t>
       </w:r>
       <w:r>
-        <w:rPr/>
         <w:t>9</w:t>
       </w:r>
       <w:r>
-        <w:rPr/>
         <w:t xml:space="preserve"> steps </w:t>
       </w:r>
       <w:r>
-        <w:rPr/>
         <w:t xml:space="preserve">in </w:t>
       </w:r>
       <w:r>
-        <w:rPr/>
         <w:t>developing awareness program</w:t>
       </w:r>
     </w:p>
@@ -383,24 +546,17 @@
         <w:pStyle w:val="BodyTextL25"/>
         <w:numPr>
           <w:ilvl w:val="0"/>
-          <w:numId w:val="29"/>
+          <w:numId w:val="1"/>
         </w:numPr>
-        <w:bidi w:val="0"/>
-        <w:spacing w:before="120" w:beforeAutospacing="off" w:after="120" w:afterAutospacing="off" w:line="240" w:lineRule="auto"/>
-        <w:ind w:right="0"/>
-        <w:jc w:val="left"/>
         <w:rPr>
-          <w:rFonts w:ascii="Arial" w:hAnsi="Arial" w:eastAsia="Arial" w:cs="Arial" w:asciiTheme="minorAscii" w:hAnsiTheme="minorAscii" w:eastAsiaTheme="minorAscii" w:cstheme="minorAscii"/>
-          <w:sz w:val="20"/>
+          <w:rFonts w:asciiTheme="minorHAnsi" w:eastAsiaTheme="minorEastAsia" w:hAnsiTheme="minorHAnsi" w:cstheme="minorBidi"/>
           <w:szCs w:val="20"/>
         </w:rPr>
       </w:pPr>
       <w:r>
-        <w:rPr/>
         <w:t>List the</w:t>
       </w:r>
       <w:r>
-        <w:rPr/>
         <w:t xml:space="preserve"> 9 ways to create cyber training</w:t>
       </w:r>
     </w:p>
@@ -428,10 +584,114 @@
           </w:tcPr>
           <w:p>
             <w:pPr>
-              <w:rPr>
-                <w:lang w:val="en-US"/>
-              </w:rPr>
+              <w:pStyle w:val="BodyTextL25"/>
+              <w:ind w:left="567"/>
             </w:pPr>
+            <w:r>
+              <w:t>1.</w:t>
+            </w:r>
+            <w:r>
+              <w:t xml:space="preserve"> </w:t>
+            </w:r>
+            <w:r>
+              <w:t>Focus on situations that are most likely to happen and to those most vulnerable</w:t>
+            </w:r>
+          </w:p>
+          <w:p>
+            <w:pPr>
+              <w:pStyle w:val="BodyTextL25"/>
+              <w:ind w:left="567"/>
+            </w:pPr>
+            <w:r>
+              <w:t>2.</w:t>
+            </w:r>
+            <w:r>
+              <w:t xml:space="preserve"> Understand potential security risks and situations directly from staff members.</w:t>
+            </w:r>
+          </w:p>
+          <w:p>
+            <w:pPr>
+              <w:pStyle w:val="BodyTextL25"/>
+              <w:ind w:left="567"/>
+            </w:pPr>
+            <w:r>
+              <w:t>3.</w:t>
+            </w:r>
+            <w:r>
+              <w:t xml:space="preserve"> Create targeted messages to individuals based on the security issues faced.</w:t>
+            </w:r>
+          </w:p>
+          <w:p>
+            <w:pPr>
+              <w:pStyle w:val="BodyTextL25"/>
+              <w:ind w:left="567"/>
+            </w:pPr>
+            <w:r>
+              <w:t>4.</w:t>
+            </w:r>
+            <w:r>
+              <w:t xml:space="preserve"> Use multiply channels to deliver smaller (more digestible) messages.</w:t>
+            </w:r>
+          </w:p>
+          <w:p>
+            <w:pPr>
+              <w:pStyle w:val="BodyTextL25"/>
+              <w:ind w:left="567"/>
+            </w:pPr>
+            <w:r>
+              <w:t>5.</w:t>
+            </w:r>
+            <w:r>
+              <w:t xml:space="preserve"> Create leadership roles where senior staff lead by example</w:t>
+            </w:r>
+          </w:p>
+          <w:p>
+            <w:pPr>
+              <w:pStyle w:val="BodyTextL25"/>
+              <w:ind w:left="567"/>
+            </w:pPr>
+            <w:r>
+              <w:t>6.</w:t>
+            </w:r>
+            <w:r>
+              <w:t xml:space="preserve"> Challenge beliefs of safety as people tend to underestimate cyber threats.</w:t>
+            </w:r>
+          </w:p>
+          <w:p>
+            <w:pPr>
+              <w:pStyle w:val="BodyTextL25"/>
+              <w:ind w:left="567"/>
+            </w:pPr>
+            <w:r>
+              <w:t>7.</w:t>
+            </w:r>
+            <w:r>
+              <w:t xml:space="preserve"> Use consistent vibrant color cues that are associated with emergency/urgency</w:t>
+            </w:r>
+          </w:p>
+          <w:p>
+            <w:pPr>
+              <w:pStyle w:val="BodyTextL25"/>
+              <w:ind w:left="567"/>
+            </w:pPr>
+            <w:r>
+              <w:t>8.</w:t>
+            </w:r>
+            <w:r>
+              <w:t xml:space="preserve"> Keep content engaging (aka gamify)</w:t>
+            </w:r>
+          </w:p>
+          <w:p>
+            <w:pPr>
+              <w:pStyle w:val="BodyTextL25"/>
+              <w:ind w:left="567"/>
+            </w:pPr>
+            <w:r>
+              <w:t>9.</w:t>
+            </w:r>
+            <w:r>
+              <w:t xml:space="preserve"> Identify suspicious behavior changes and measure their impacts, so it can be surveyed, monitored &amp; reported.</w:t>
+            </w:r>
           </w:p>
         </w:tc>
       </w:tr>
@@ -456,13 +716,12 @@
         <w:rPr>
           <w:lang w:val="en-US"/>
         </w:rPr>
-        <w:lastRenderedPageBreak/>
         <w:tab/>
       </w:r>
     </w:p>
     <w:sectPr>
-      <w:footerReference w:type="default" r:id="rId11"/>
-      <w:pgSz w:w="11906" w:h="16838" w:orient="portrait"/>
+      <w:footerReference w:type="default" r:id="rId14"/>
+      <w:pgSz w:w="11906" w:h="16838"/>
       <w:pgMar w:top="851" w:right="1134" w:bottom="851" w:left="1304" w:header="709" w:footer="709" w:gutter="0"/>
       <w:cols w:space="708"/>
       <w:docGrid w:linePitch="360"/>
@@ -472,7 +731,7 @@
 </file>
 
 <file path=word/endnotes.xml><?xml version="1.0" encoding="utf-8"?>
-<w:endnotes xmlns:wpc="http://schemas.microsoft.com/office/word/2010/wordprocessingCanvas" xmlns:cx="http://schemas.microsoft.com/office/drawing/2014/chartex" xmlns:cx1="http://schemas.microsoft.com/office/drawing/2015/9/8/chartex" xmlns:cx2="http://schemas.microsoft.com/office/drawing/2015/10/21/chartex" xmlns:cx3="http://schemas.microsoft.com/office/drawing/2016/5/9/chartex" xmlns:cx4="http://schemas.microsoft.com/office/drawing/2016/5/10/chartex" xmlns:cx5="http://schemas.microsoft.com/office/drawing/2016/5/11/chartex" xmlns:cx6="http://schemas.microsoft.com/office/drawing/2016/5/12/chartex" xmlns:cx7="http://schemas.microsoft.com/office/drawing/2016/5/13/chartex" xmlns:cx8="http://schemas.microsoft.com/office/drawing/2016/5/14/chartex" xmlns:mc="http://schemas.openxmlformats.org/markup-compatibility/2006" xmlns:aink="http://schemas.microsoft.com/office/drawing/2016/ink" xmlns:am3d="http://schemas.microsoft.com/office/drawing/2017/model3d" xmlns:o="urn:schemas-microsoft-com:office:office" xmlns:r="http://schemas.openxmlformats.org/officeDocument/2006/relationships" xmlns:m="http://schemas.openxmlformats.org/officeDocument/2006/math" xmlns:v="urn:schemas-microsoft-com:vml" xmlns:wp14="http://schemas.microsoft.com/office/word/2010/wordprocessingDrawing" xmlns:wp="http://schemas.openxmlformats.org/drawingml/2006/wordprocessingDrawing" xmlns:w10="urn:schemas-microsoft-com:office:word" xmlns:w="http://schemas.openxmlformats.org/wordprocessingml/2006/main" xmlns:w14="http://schemas.microsoft.com/office/word/2010/wordml" xmlns:w15="http://schemas.microsoft.com/office/word/2012/wordml" xmlns:w16cex="http://schemas.microsoft.com/office/word/2018/wordml/cex" xmlns:w16cid="http://schemas.microsoft.com/office/word/2016/wordml/cid" xmlns:w16="http://schemas.microsoft.com/office/word/2018/wordml" xmlns:w16sdtdh="http://schemas.microsoft.com/office/word/2020/wordml/sdtdatahash" xmlns:w16se="http://schemas.microsoft.com/office/word/2015/wordml/symex" xmlns:wpg="http://schemas.microsoft.com/office/word/2010/wordprocessingGroup" xmlns:wpi="http://schemas.microsoft.com/office/word/2010/wordprocessingInk" xmlns:wne="http://schemas.microsoft.com/office/word/2006/wordml" xmlns:wps="http://schemas.microsoft.com/office/word/2010/wordprocessingShape" mc:Ignorable="w14 w15 w16se w16cid w16 w16cex w16sdtdh wp14">
+<w:endnotes xmlns:wpc="http://schemas.microsoft.com/office/word/2010/wordprocessingCanvas" xmlns:cx="http://schemas.microsoft.com/office/drawing/2014/chartex" xmlns:cx1="http://schemas.microsoft.com/office/drawing/2015/9/8/chartex" xmlns:cx2="http://schemas.microsoft.com/office/drawing/2015/10/21/chartex" xmlns:cx3="http://schemas.microsoft.com/office/drawing/2016/5/9/chartex" xmlns:cx4="http://schemas.microsoft.com/office/drawing/2016/5/10/chartex" xmlns:cx5="http://schemas.microsoft.com/office/drawing/2016/5/11/chartex" xmlns:cx6="http://schemas.microsoft.com/office/drawing/2016/5/12/chartex" xmlns:cx7="http://schemas.microsoft.com/office/drawing/2016/5/13/chartex" xmlns:cx8="http://schemas.microsoft.com/office/drawing/2016/5/14/chartex" xmlns:mc="http://schemas.openxmlformats.org/markup-compatibility/2006" xmlns:aink="http://schemas.microsoft.com/office/drawing/2016/ink" xmlns:am3d="http://schemas.microsoft.com/office/drawing/2017/model3d" xmlns:o="urn:schemas-microsoft-com:office:office" xmlns:oel="http://schemas.microsoft.com/office/2019/extlst" xmlns:r="http://schemas.openxmlformats.org/officeDocument/2006/relationships" xmlns:m="http://schemas.openxmlformats.org/officeDocument/2006/math" xmlns:v="urn:schemas-microsoft-com:vml" xmlns:wp14="http://schemas.microsoft.com/office/word/2010/wordprocessingDrawing" xmlns:wp="http://schemas.openxmlformats.org/drawingml/2006/wordprocessingDrawing" xmlns:w10="urn:schemas-microsoft-com:office:word" xmlns:w="http://schemas.openxmlformats.org/wordprocessingml/2006/main" xmlns:w14="http://schemas.microsoft.com/office/word/2010/wordml" xmlns:w15="http://schemas.microsoft.com/office/word/2012/wordml" xmlns:w16cex="http://schemas.microsoft.com/office/word/2018/wordml/cex" xmlns:w16cid="http://schemas.microsoft.com/office/word/2016/wordml/cid" xmlns:w16="http://schemas.microsoft.com/office/word/2018/wordml" xmlns:w16du="http://schemas.microsoft.com/office/word/2023/wordml/word16du" xmlns:w16sdtdh="http://schemas.microsoft.com/office/word/2020/wordml/sdtdatahash" xmlns:w16se="http://schemas.microsoft.com/office/word/2015/wordml/symex" xmlns:wpg="http://schemas.microsoft.com/office/word/2010/wordprocessingGroup" xmlns:wpi="http://schemas.microsoft.com/office/word/2010/wordprocessingInk" xmlns:wne="http://schemas.microsoft.com/office/word/2006/wordml" xmlns:wps="http://schemas.microsoft.com/office/word/2010/wordprocessingShape" mc:Ignorable="w14 w15 w16se w16cid w16 w16cex w16sdtdh w16du wp14">
   <w:endnote w:type="separator" w:id="-1">
     <w:p>
       <w:pPr>
@@ -497,7 +756,7 @@
 </file>
 
 <file path=word/footer1.xml><?xml version="1.0" encoding="utf-8"?>
-<w:ftr xmlns:wpc="http://schemas.microsoft.com/office/word/2010/wordprocessingCanvas" xmlns:cx="http://schemas.microsoft.com/office/drawing/2014/chartex" xmlns:cx1="http://schemas.microsoft.com/office/drawing/2015/9/8/chartex" xmlns:cx2="http://schemas.microsoft.com/office/drawing/2015/10/21/chartex" xmlns:cx3="http://schemas.microsoft.com/office/drawing/2016/5/9/chartex" xmlns:cx4="http://schemas.microsoft.com/office/drawing/2016/5/10/chartex" xmlns:cx5="http://schemas.microsoft.com/office/drawing/2016/5/11/chartex" xmlns:cx6="http://schemas.microsoft.com/office/drawing/2016/5/12/chartex" xmlns:cx7="http://schemas.microsoft.com/office/drawing/2016/5/13/chartex" xmlns:cx8="http://schemas.microsoft.com/office/drawing/2016/5/14/chartex" xmlns:mc="http://schemas.openxmlformats.org/markup-compatibility/2006" xmlns:aink="http://schemas.microsoft.com/office/drawing/2016/ink" xmlns:am3d="http://schemas.microsoft.com/office/drawing/2017/model3d" xmlns:o="urn:schemas-microsoft-com:office:office" xmlns:r="http://schemas.openxmlformats.org/officeDocument/2006/relationships" xmlns:m="http://schemas.openxmlformats.org/officeDocument/2006/math" xmlns:v="urn:schemas-microsoft-com:vml" xmlns:wp14="http://schemas.microsoft.com/office/word/2010/wordprocessingDrawing" xmlns:wp="http://schemas.openxmlformats.org/drawingml/2006/wordprocessingDrawing" xmlns:w10="urn:schemas-microsoft-com:office:word" xmlns:w="http://schemas.openxmlformats.org/wordprocessingml/2006/main" xmlns:w14="http://schemas.microsoft.com/office/word/2010/wordml" xmlns:w15="http://schemas.microsoft.com/office/word/2012/wordml" xmlns:w16cex="http://schemas.microsoft.com/office/word/2018/wordml/cex" xmlns:w16cid="http://schemas.microsoft.com/office/word/2016/wordml/cid" xmlns:w16="http://schemas.microsoft.com/office/word/2018/wordml" xmlns:w16sdtdh="http://schemas.microsoft.com/office/word/2020/wordml/sdtdatahash" xmlns:w16se="http://schemas.microsoft.com/office/word/2015/wordml/symex" xmlns:wpg="http://schemas.microsoft.com/office/word/2010/wordprocessingGroup" xmlns:wpi="http://schemas.microsoft.com/office/word/2010/wordprocessingInk" xmlns:wne="http://schemas.microsoft.com/office/word/2006/wordml" xmlns:wps="http://schemas.microsoft.com/office/word/2010/wordprocessingShape" mc:Ignorable="w14 w15 w16se w16cid w16 w16cex w16sdtdh wp14">
+<w:ftr xmlns:wpc="http://schemas.microsoft.com/office/word/2010/wordprocessingCanvas" xmlns:cx="http://schemas.microsoft.com/office/drawing/2014/chartex" xmlns:cx1="http://schemas.microsoft.com/office/drawing/2015/9/8/chartex" xmlns:cx2="http://schemas.microsoft.com/office/drawing/2015/10/21/chartex" xmlns:cx3="http://schemas.microsoft.com/office/drawing/2016/5/9/chartex" xmlns:cx4="http://schemas.microsoft.com/office/drawing/2016/5/10/chartex" xmlns:cx5="http://schemas.microsoft.com/office/drawing/2016/5/11/chartex" xmlns:cx6="http://schemas.microsoft.com/office/drawing/2016/5/12/chartex" xmlns:cx7="http://schemas.microsoft.com/office/drawing/2016/5/13/chartex" xmlns:cx8="http://schemas.microsoft.com/office/drawing/2016/5/14/chartex" xmlns:mc="http://schemas.openxmlformats.org/markup-compatibility/2006" xmlns:aink="http://schemas.microsoft.com/office/drawing/2016/ink" xmlns:am3d="http://schemas.microsoft.com/office/drawing/2017/model3d" xmlns:o="urn:schemas-microsoft-com:office:office" xmlns:oel="http://schemas.microsoft.com/office/2019/extlst" xmlns:r="http://schemas.openxmlformats.org/officeDocument/2006/relationships" xmlns:m="http://schemas.openxmlformats.org/officeDocument/2006/math" xmlns:v="urn:schemas-microsoft-com:vml" xmlns:wp14="http://schemas.microsoft.com/office/word/2010/wordprocessingDrawing" xmlns:wp="http://schemas.openxmlformats.org/drawingml/2006/wordprocessingDrawing" xmlns:w10="urn:schemas-microsoft-com:office:word" xmlns:w="http://schemas.openxmlformats.org/wordprocessingml/2006/main" xmlns:w14="http://schemas.microsoft.com/office/word/2010/wordml" xmlns:w15="http://schemas.microsoft.com/office/word/2012/wordml" xmlns:w16cex="http://schemas.microsoft.com/office/word/2018/wordml/cex" xmlns:w16cid="http://schemas.microsoft.com/office/word/2016/wordml/cid" xmlns:w16="http://schemas.microsoft.com/office/word/2018/wordml" xmlns:w16du="http://schemas.microsoft.com/office/word/2023/wordml/word16du" xmlns:w16sdtdh="http://schemas.microsoft.com/office/word/2020/wordml/sdtdatahash" xmlns:w16se="http://schemas.microsoft.com/office/word/2015/wordml/symex" xmlns:wpg="http://schemas.microsoft.com/office/word/2010/wordprocessingGroup" xmlns:wpi="http://schemas.microsoft.com/office/word/2010/wordprocessingInk" xmlns:wne="http://schemas.microsoft.com/office/word/2006/wordml" xmlns:wps="http://schemas.microsoft.com/office/word/2010/wordprocessingShape" mc:Ignorable="w14 w15 w16se w16cid w16 w16cex w16sdtdh w16du wp14">
   <w:p>
     <w:pPr>
       <w:pStyle w:val="Footer"/>
@@ -510,8 +769,6 @@
     </w:r>
     <w:r>
       <w:tab/>
-    </w:r>
-    <w:r>
       <w:t>Version 1.0</w:t>
     </w:r>
     <w:r>
@@ -549,7 +806,7 @@
 </file>
 
 <file path=word/footnotes.xml><?xml version="1.0" encoding="utf-8"?>
-<w:footnotes xmlns:wpc="http://schemas.microsoft.com/office/word/2010/wordprocessingCanvas" xmlns:cx="http://schemas.microsoft.com/office/drawing/2014/chartex" xmlns:cx1="http://schemas.microsoft.com/office/drawing/2015/9/8/chartex" xmlns:cx2="http://schemas.microsoft.com/office/drawing/2015/10/21/chartex" xmlns:cx3="http://schemas.microsoft.com/office/drawing/2016/5/9/chartex" xmlns:cx4="http://schemas.microsoft.com/office/drawing/2016/5/10/chartex" xmlns:cx5="http://schemas.microsoft.com/office/drawing/2016/5/11/chartex" xmlns:cx6="http://schemas.microsoft.com/office/drawing/2016/5/12/chartex" xmlns:cx7="http://schemas.microsoft.com/office/drawing/2016/5/13/chartex" xmlns:cx8="http://schemas.microsoft.com/office/drawing/2016/5/14/chartex" xmlns:mc="http://schemas.openxmlformats.org/markup-compatibility/2006" xmlns:aink="http://schemas.microsoft.com/office/drawing/2016/ink" xmlns:am3d="http://schemas.microsoft.com/office/drawing/2017/model3d" xmlns:o="urn:schemas-microsoft-com:office:office" xmlns:r="http://schemas.openxmlformats.org/officeDocument/2006/relationships" xmlns:m="http://schemas.openxmlformats.org/officeDocument/2006/math" xmlns:v="urn:schemas-microsoft-com:vml" xmlns:wp14="http://schemas.microsoft.com/office/word/2010/wordprocessingDrawing" xmlns:wp="http://schemas.openxmlformats.org/drawingml/2006/wordprocessingDrawing" xmlns:w10="urn:schemas-microsoft-com:office:word" xmlns:w="http://schemas.openxmlformats.org/wordprocessingml/2006/main" xmlns:w14="http://schemas.microsoft.com/office/word/2010/wordml" xmlns:w15="http://schemas.microsoft.com/office/word/2012/wordml" xmlns:w16cex="http://schemas.microsoft.com/office/word/2018/wordml/cex" xmlns:w16cid="http://schemas.microsoft.com/office/word/2016/wordml/cid" xmlns:w16="http://schemas.microsoft.com/office/word/2018/wordml" xmlns:w16sdtdh="http://schemas.microsoft.com/office/word/2020/wordml/sdtdatahash" xmlns:w16se="http://schemas.microsoft.com/office/word/2015/wordml/symex" xmlns:wpg="http://schemas.microsoft.com/office/word/2010/wordprocessingGroup" xmlns:wpi="http://schemas.microsoft.com/office/word/2010/wordprocessingInk" xmlns:wne="http://schemas.microsoft.com/office/word/2006/wordml" xmlns:wps="http://schemas.microsoft.com/office/word/2010/wordprocessingShape" mc:Ignorable="w14 w15 w16se w16cid w16 w16cex w16sdtdh wp14">
+<w:footnotes xmlns:wpc="http://schemas.microsoft.com/office/word/2010/wordprocessingCanvas" xmlns:cx="http://schemas.microsoft.com/office/drawing/2014/chartex" xmlns:cx1="http://schemas.microsoft.com/office/drawing/2015/9/8/chartex" xmlns:cx2="http://schemas.microsoft.com/office/drawing/2015/10/21/chartex" xmlns:cx3="http://schemas.microsoft.com/office/drawing/2016/5/9/chartex" xmlns:cx4="http://schemas.microsoft.com/office/drawing/2016/5/10/chartex" xmlns:cx5="http://schemas.microsoft.com/office/drawing/2016/5/11/chartex" xmlns:cx6="http://schemas.microsoft.com/office/drawing/2016/5/12/chartex" xmlns:cx7="http://schemas.microsoft.com/office/drawing/2016/5/13/chartex" xmlns:cx8="http://schemas.microsoft.com/office/drawing/2016/5/14/chartex" xmlns:mc="http://schemas.openxmlformats.org/markup-compatibility/2006" xmlns:aink="http://schemas.microsoft.com/office/drawing/2016/ink" xmlns:am3d="http://schemas.microsoft.com/office/drawing/2017/model3d" xmlns:o="urn:schemas-microsoft-com:office:office" xmlns:oel="http://schemas.microsoft.com/office/2019/extlst" xmlns:r="http://schemas.openxmlformats.org/officeDocument/2006/relationships" xmlns:m="http://schemas.openxmlformats.org/officeDocument/2006/math" xmlns:v="urn:schemas-microsoft-com:vml" xmlns:wp14="http://schemas.microsoft.com/office/word/2010/wordprocessingDrawing" xmlns:wp="http://schemas.openxmlformats.org/drawingml/2006/wordprocessingDrawing" xmlns:w10="urn:schemas-microsoft-com:office:word" xmlns:w="http://schemas.openxmlformats.org/wordprocessingml/2006/main" xmlns:w14="http://schemas.microsoft.com/office/word/2010/wordml" xmlns:w15="http://schemas.microsoft.com/office/word/2012/wordml" xmlns:w16cex="http://schemas.microsoft.com/office/word/2018/wordml/cex" xmlns:w16cid="http://schemas.microsoft.com/office/word/2016/wordml/cid" xmlns:w16="http://schemas.microsoft.com/office/word/2018/wordml" xmlns:w16du="http://schemas.microsoft.com/office/word/2023/wordml/word16du" xmlns:w16sdtdh="http://schemas.microsoft.com/office/word/2020/wordml/sdtdatahash" xmlns:w16se="http://schemas.microsoft.com/office/word/2015/wordml/symex" xmlns:wpg="http://schemas.microsoft.com/office/word/2010/wordprocessingGroup" xmlns:wpi="http://schemas.microsoft.com/office/word/2010/wordprocessingInk" xmlns:wne="http://schemas.microsoft.com/office/word/2006/wordml" xmlns:wps="http://schemas.microsoft.com/office/word/2010/wordprocessingShape" mc:Ignorable="w14 w15 w16se w16cid w16 w16cex w16sdtdh w16du wp14">
   <w:footnote w:type="separator" w:id="-1">
     <w:p>
       <w:pPr>
@@ -574,91 +831,7 @@
 </file>
 
 <file path=word/numbering.xml><?xml version="1.0" encoding="utf-8"?>
-<w:numbering xmlns:wpc="http://schemas.microsoft.com/office/word/2010/wordprocessingCanvas" xmlns:cx="http://schemas.microsoft.com/office/drawing/2014/chartex" xmlns:cx1="http://schemas.microsoft.com/office/drawing/2015/9/8/chartex" xmlns:cx2="http://schemas.microsoft.com/office/drawing/2015/10/21/chartex" xmlns:cx3="http://schemas.microsoft.com/office/drawing/2016/5/9/chartex" xmlns:cx4="http://schemas.microsoft.com/office/drawing/2016/5/10/chartex" xmlns:cx5="http://schemas.microsoft.com/office/drawing/2016/5/11/chartex" xmlns:cx6="http://schemas.microsoft.com/office/drawing/2016/5/12/chartex" xmlns:cx7="http://schemas.microsoft.com/office/drawing/2016/5/13/chartex" xmlns:cx8="http://schemas.microsoft.com/office/drawing/2016/5/14/chartex" xmlns:mc="http://schemas.openxmlformats.org/markup-compatibility/2006" xmlns:aink="http://schemas.microsoft.com/office/drawing/2016/ink" xmlns:am3d="http://schemas.microsoft.com/office/drawing/2017/model3d" xmlns:o="urn:schemas-microsoft-com:office:office" xmlns:r="http://schemas.openxmlformats.org/officeDocument/2006/relationships" xmlns:m="http://schemas.openxmlformats.org/officeDocument/2006/math" xmlns:v="urn:schemas-microsoft-com:vml" xmlns:wp14="http://schemas.microsoft.com/office/word/2010/wordprocessingDrawing" xmlns:wp="http://schemas.openxmlformats.org/drawingml/2006/wordprocessingDrawing" xmlns:w10="urn:schemas-microsoft-com:office:word" xmlns:w="http://schemas.openxmlformats.org/wordprocessingml/2006/main" xmlns:w14="http://schemas.microsoft.com/office/word/2010/wordml" xmlns:w15="http://schemas.microsoft.com/office/word/2012/wordml" xmlns:w16cex="http://schemas.microsoft.com/office/word/2018/wordml/cex" xmlns:w16cid="http://schemas.microsoft.com/office/word/2016/wordml/cid" xmlns:w16="http://schemas.microsoft.com/office/word/2018/wordml" xmlns:w16sdtdh="http://schemas.microsoft.com/office/word/2020/wordml/sdtdatahash" xmlns:w16se="http://schemas.microsoft.com/office/word/2015/wordml/symex" xmlns:wpg="http://schemas.microsoft.com/office/word/2010/wordprocessingGroup" xmlns:wpi="http://schemas.microsoft.com/office/word/2010/wordprocessingInk" xmlns:wne="http://schemas.microsoft.com/office/word/2006/wordml" xmlns:wps="http://schemas.microsoft.com/office/word/2010/wordprocessingShape" mc:Ignorable="w14 w15 w16se w16cid w16 w16cex w16sdtdh wp14">
-  <w:abstractNum xmlns:w="http://schemas.openxmlformats.org/wordprocessingml/2006/main" w:abstractNumId="27">
-    <w:multiLevelType xmlns:w="http://schemas.openxmlformats.org/wordprocessingml/2006/main" w:val="hybridMultilevel"/>
-    <w:lvl xmlns:w="http://schemas.openxmlformats.org/wordprocessingml/2006/main" w:ilvl="0">
-      <w:start w:val="1"/>
-      <w:numFmt w:val="decimal"/>
-      <w:lvlText w:val="%1."/>
-      <w:lvlJc w:val="left"/>
-      <w:pPr>
-        <w:ind w:left="720" w:hanging="360"/>
-      </w:pPr>
-    </w:lvl>
-    <w:lvl xmlns:w="http://schemas.openxmlformats.org/wordprocessingml/2006/main" w:ilvl="1">
-      <w:start w:val="1"/>
-      <w:numFmt w:val="lowerLetter"/>
-      <w:lvlText w:val="%2."/>
-      <w:lvlJc w:val="left"/>
-      <w:pPr>
-        <w:ind w:left="1440" w:hanging="360"/>
-      </w:pPr>
-    </w:lvl>
-    <w:lvl xmlns:w="http://schemas.openxmlformats.org/wordprocessingml/2006/main" w:ilvl="2">
-      <w:start w:val="1"/>
-      <w:numFmt w:val="lowerRoman"/>
-      <w:lvlText w:val="%3."/>
-      <w:lvlJc w:val="right"/>
-      <w:pPr>
-        <w:ind w:left="2160" w:hanging="180"/>
-      </w:pPr>
-    </w:lvl>
-    <w:lvl xmlns:w="http://schemas.openxmlformats.org/wordprocessingml/2006/main" w:ilvl="3">
-      <w:start w:val="1"/>
-      <w:numFmt w:val="decimal"/>
-      <w:lvlText w:val="%4."/>
-      <w:lvlJc w:val="left"/>
-      <w:pPr>
-        <w:ind w:left="2880" w:hanging="360"/>
-      </w:pPr>
-    </w:lvl>
-    <w:lvl xmlns:w="http://schemas.openxmlformats.org/wordprocessingml/2006/main" w:ilvl="4">
-      <w:start w:val="1"/>
-      <w:numFmt w:val="lowerLetter"/>
-      <w:lvlText w:val="%5."/>
-      <w:lvlJc w:val="left"/>
-      <w:pPr>
-        <w:ind w:left="3600" w:hanging="360"/>
-      </w:pPr>
-    </w:lvl>
-    <w:lvl xmlns:w="http://schemas.openxmlformats.org/wordprocessingml/2006/main" w:ilvl="5">
-      <w:start w:val="1"/>
-      <w:numFmt w:val="lowerRoman"/>
-      <w:lvlText w:val="%6."/>
-      <w:lvlJc w:val="right"/>
-      <w:pPr>
-        <w:ind w:left="4320" w:hanging="180"/>
-      </w:pPr>
-    </w:lvl>
-    <w:lvl xmlns:w="http://schemas.openxmlformats.org/wordprocessingml/2006/main" w:ilvl="6">
-      <w:start w:val="1"/>
-      <w:numFmt w:val="decimal"/>
-      <w:lvlText w:val="%7."/>
-      <w:lvlJc w:val="left"/>
-      <w:pPr>
-        <w:ind w:left="5040" w:hanging="360"/>
-      </w:pPr>
-    </w:lvl>
-    <w:lvl xmlns:w="http://schemas.openxmlformats.org/wordprocessingml/2006/main" w:ilvl="7">
-      <w:start w:val="1"/>
-      <w:numFmt w:val="lowerLetter"/>
-      <w:lvlText w:val="%8."/>
-      <w:lvlJc w:val="left"/>
-      <w:pPr>
-        <w:ind w:left="5760" w:hanging="360"/>
-      </w:pPr>
-    </w:lvl>
-    <w:lvl xmlns:w="http://schemas.openxmlformats.org/wordprocessingml/2006/main" w:ilvl="8">
-      <w:start w:val="1"/>
-      <w:numFmt w:val="lowerRoman"/>
-      <w:lvlText w:val="%9."/>
-      <w:lvlJc w:val="right"/>
-      <w:pPr>
-        <w:ind w:left="6480" w:hanging="180"/>
-      </w:pPr>
-    </w:lvl>
-  </w:abstractNum>
+<w:numbering xmlns:wpc="http://schemas.microsoft.com/office/word/2010/wordprocessingCanvas" xmlns:cx="http://schemas.microsoft.com/office/drawing/2014/chartex" xmlns:cx1="http://schemas.microsoft.com/office/drawing/2015/9/8/chartex" xmlns:cx2="http://schemas.microsoft.com/office/drawing/2015/10/21/chartex" xmlns:cx3="http://schemas.microsoft.com/office/drawing/2016/5/9/chartex" xmlns:cx4="http://schemas.microsoft.com/office/drawing/2016/5/10/chartex" xmlns:cx5="http://schemas.microsoft.com/office/drawing/2016/5/11/chartex" xmlns:cx6="http://schemas.microsoft.com/office/drawing/2016/5/12/chartex" xmlns:cx7="http://schemas.microsoft.com/office/drawing/2016/5/13/chartex" xmlns:cx8="http://schemas.microsoft.com/office/drawing/2016/5/14/chartex" xmlns:mc="http://schemas.openxmlformats.org/markup-compatibility/2006" xmlns:aink="http://schemas.microsoft.com/office/drawing/2016/ink" xmlns:am3d="http://schemas.microsoft.com/office/drawing/2017/model3d" xmlns:o="urn:schemas-microsoft-com:office:office" xmlns:oel="http://schemas.microsoft.com/office/2019/extlst" xmlns:r="http://schemas.openxmlformats.org/officeDocument/2006/relationships" xmlns:m="http://schemas.openxmlformats.org/officeDocument/2006/math" xmlns:v="urn:schemas-microsoft-com:vml" xmlns:wp14="http://schemas.microsoft.com/office/word/2010/wordprocessingDrawing" xmlns:wp="http://schemas.openxmlformats.org/drawingml/2006/wordprocessingDrawing" xmlns:w10="urn:schemas-microsoft-com:office:word" xmlns:w="http://schemas.openxmlformats.org/wordprocessingml/2006/main" xmlns:w14="http://schemas.microsoft.com/office/word/2010/wordml" xmlns:w15="http://schemas.microsoft.com/office/word/2012/wordml" xmlns:w16cex="http://schemas.microsoft.com/office/word/2018/wordml/cex" xmlns:w16cid="http://schemas.microsoft.com/office/word/2016/wordml/cid" xmlns:w16="http://schemas.microsoft.com/office/word/2018/wordml" xmlns:w16du="http://schemas.microsoft.com/office/word/2023/wordml/word16du" xmlns:w16sdtdh="http://schemas.microsoft.com/office/word/2020/wordml/sdtdatahash" xmlns:w16se="http://schemas.microsoft.com/office/word/2015/wordml/symex" xmlns:wpg="http://schemas.microsoft.com/office/word/2010/wordprocessingGroup" xmlns:wpi="http://schemas.microsoft.com/office/word/2010/wordprocessingInk" xmlns:wne="http://schemas.microsoft.com/office/word/2006/wordml" xmlns:wps="http://schemas.microsoft.com/office/word/2010/wordprocessingShape" mc:Ignorable="w14 w15 w16se w16cid w16 w16cex w16sdtdh w16du wp14">
   <w:abstractNum w:abstractNumId="0" w15:restartNumberingAfterBreak="0">
     <w:nsid w:val="0DA92D0D"/>
     <w:multiLevelType w:val="hybridMultilevel"/>
@@ -1547,7 +1720,7 @@
         <w:ind w:left="720" w:hanging="360"/>
       </w:pPr>
       <w:rPr>
-        <w:rFonts w:hint="default" w:ascii="Calibri" w:hAnsi="Calibri" w:cs="Calibri" w:eastAsiaTheme="minorHAnsi"/>
+        <w:rFonts w:ascii="Calibri" w:eastAsiaTheme="minorHAnsi" w:hAnsi="Calibri" w:cs="Calibri" w:hint="default"/>
       </w:rPr>
     </w:lvl>
     <w:lvl w:ilvl="1" w:tplc="0C090003" w:tentative="1">
@@ -1559,7 +1732,7 @@
         <w:ind w:left="1440" w:hanging="360"/>
       </w:pPr>
       <w:rPr>
-        <w:rFonts w:hint="default" w:ascii="Courier New" w:hAnsi="Courier New" w:cs="Courier New"/>
+        <w:rFonts w:ascii="Courier New" w:hAnsi="Courier New" w:cs="Courier New" w:hint="default"/>
       </w:rPr>
     </w:lvl>
     <w:lvl w:ilvl="2" w:tplc="0C090005" w:tentative="1">
@@ -1571,7 +1744,7 @@
         <w:ind w:left="2160" w:hanging="360"/>
       </w:pPr>
       <w:rPr>
-        <w:rFonts w:hint="default" w:ascii="Wingdings" w:hAnsi="Wingdings"/>
+        <w:rFonts w:ascii="Wingdings" w:hAnsi="Wingdings" w:hint="default"/>
       </w:rPr>
     </w:lvl>
     <w:lvl w:ilvl="3" w:tplc="0C090001" w:tentative="1">
@@ -1583,7 +1756,7 @@
         <w:ind w:left="2880" w:hanging="360"/>
       </w:pPr>
       <w:rPr>
-        <w:rFonts w:hint="default" w:ascii="Symbol" w:hAnsi="Symbol"/>
+        <w:rFonts w:ascii="Symbol" w:hAnsi="Symbol" w:hint="default"/>
       </w:rPr>
     </w:lvl>
     <w:lvl w:ilvl="4" w:tplc="0C090003" w:tentative="1">
@@ -1595,7 +1768,7 @@
         <w:ind w:left="3600" w:hanging="360"/>
       </w:pPr>
       <w:rPr>
-        <w:rFonts w:hint="default" w:ascii="Courier New" w:hAnsi="Courier New" w:cs="Courier New"/>
+        <w:rFonts w:ascii="Courier New" w:hAnsi="Courier New" w:cs="Courier New" w:hint="default"/>
       </w:rPr>
     </w:lvl>
     <w:lvl w:ilvl="5" w:tplc="0C090005" w:tentative="1">
@@ -1607,7 +1780,7 @@
         <w:ind w:left="4320" w:hanging="360"/>
       </w:pPr>
       <w:rPr>
-        <w:rFonts w:hint="default" w:ascii="Wingdings" w:hAnsi="Wingdings"/>
+        <w:rFonts w:ascii="Wingdings" w:hAnsi="Wingdings" w:hint="default"/>
       </w:rPr>
     </w:lvl>
     <w:lvl w:ilvl="6" w:tplc="0C090001" w:tentative="1">
@@ -1619,7 +1792,7 @@
         <w:ind w:left="5040" w:hanging="360"/>
       </w:pPr>
       <w:rPr>
-        <w:rFonts w:hint="default" w:ascii="Symbol" w:hAnsi="Symbol"/>
+        <w:rFonts w:ascii="Symbol" w:hAnsi="Symbol" w:hint="default"/>
       </w:rPr>
     </w:lvl>
     <w:lvl w:ilvl="7" w:tplc="0C090003" w:tentative="1">
@@ -1631,7 +1804,7 @@
         <w:ind w:left="5760" w:hanging="360"/>
       </w:pPr>
       <w:rPr>
-        <w:rFonts w:hint="default" w:ascii="Courier New" w:hAnsi="Courier New" w:cs="Courier New"/>
+        <w:rFonts w:ascii="Courier New" w:hAnsi="Courier New" w:cs="Courier New" w:hint="default"/>
       </w:rPr>
     </w:lvl>
     <w:lvl w:ilvl="8" w:tplc="0C090005" w:tentative="1">
@@ -1643,7 +1816,7 @@
         <w:ind w:left="6480" w:hanging="360"/>
       </w:pPr>
       <w:rPr>
-        <w:rFonts w:hint="default" w:ascii="Wingdings" w:hAnsi="Wingdings"/>
+        <w:rFonts w:ascii="Wingdings" w:hAnsi="Wingdings" w:hint="default"/>
       </w:rPr>
     </w:lvl>
   </w:abstractNum>
@@ -1737,6 +1910,118 @@
     </w:lvl>
   </w:abstractNum>
   <w:abstractNum w:abstractNumId="11" w15:restartNumberingAfterBreak="0">
+    <w:nsid w:val="371D2169"/>
+    <w:multiLevelType w:val="hybridMultilevel"/>
+    <w:tmpl w:val="B524B37E"/>
+    <w:lvl w:ilvl="0" w:tplc="1A56B184">
+      <w:numFmt w:val="bullet"/>
+      <w:lvlText w:val="-"/>
+      <w:lvlJc w:val="left"/>
+      <w:pPr>
+        <w:ind w:left="720" w:hanging="360"/>
+      </w:pPr>
+      <w:rPr>
+        <w:rFonts w:ascii="Arial" w:eastAsia="Calibri" w:hAnsi="Arial" w:cs="Arial" w:hint="default"/>
+      </w:rPr>
+    </w:lvl>
+    <w:lvl w:ilvl="1" w:tplc="0C090003" w:tentative="1">
+      <w:start w:val="1"/>
+      <w:numFmt w:val="bullet"/>
+      <w:lvlText w:val="o"/>
+      <w:lvlJc w:val="left"/>
+      <w:pPr>
+        <w:ind w:left="1440" w:hanging="360"/>
+      </w:pPr>
+      <w:rPr>
+        <w:rFonts w:ascii="Courier New" w:hAnsi="Courier New" w:cs="Courier New" w:hint="default"/>
+      </w:rPr>
+    </w:lvl>
+    <w:lvl w:ilvl="2" w:tplc="0C090005" w:tentative="1">
+      <w:start w:val="1"/>
+      <w:numFmt w:val="bullet"/>
+      <w:lvlText w:val=""/>
+      <w:lvlJc w:val="left"/>
+      <w:pPr>
+        <w:ind w:left="2160" w:hanging="360"/>
+      </w:pPr>
+      <w:rPr>
+        <w:rFonts w:ascii="Wingdings" w:hAnsi="Wingdings" w:hint="default"/>
+      </w:rPr>
+    </w:lvl>
+    <w:lvl w:ilvl="3" w:tplc="0C090001" w:tentative="1">
+      <w:start w:val="1"/>
+      <w:numFmt w:val="bullet"/>
+      <w:lvlText w:val=""/>
+      <w:lvlJc w:val="left"/>
+      <w:pPr>
+        <w:ind w:left="2880" w:hanging="360"/>
+      </w:pPr>
+      <w:rPr>
+        <w:rFonts w:ascii="Symbol" w:hAnsi="Symbol" w:hint="default"/>
+      </w:rPr>
+    </w:lvl>
+    <w:lvl w:ilvl="4" w:tplc="0C090003" w:tentative="1">
+      <w:start w:val="1"/>
+      <w:numFmt w:val="bullet"/>
+      <w:lvlText w:val="o"/>
+      <w:lvlJc w:val="left"/>
+      <w:pPr>
+        <w:ind w:left="3600" w:hanging="360"/>
+      </w:pPr>
+      <w:rPr>
+        <w:rFonts w:ascii="Courier New" w:hAnsi="Courier New" w:cs="Courier New" w:hint="default"/>
+      </w:rPr>
+    </w:lvl>
+    <w:lvl w:ilvl="5" w:tplc="0C090005" w:tentative="1">
+      <w:start w:val="1"/>
+      <w:numFmt w:val="bullet"/>
+      <w:lvlText w:val=""/>
+      <w:lvlJc w:val="left"/>
+      <w:pPr>
+        <w:ind w:left="4320" w:hanging="360"/>
+      </w:pPr>
+      <w:rPr>
+        <w:rFonts w:ascii="Wingdings" w:hAnsi="Wingdings" w:hint="default"/>
+      </w:rPr>
+    </w:lvl>
+    <w:lvl w:ilvl="6" w:tplc="0C090001" w:tentative="1">
+      <w:start w:val="1"/>
+      <w:numFmt w:val="bullet"/>
+      <w:lvlText w:val=""/>
+      <w:lvlJc w:val="left"/>
+      <w:pPr>
+        <w:ind w:left="5040" w:hanging="360"/>
+      </w:pPr>
+      <w:rPr>
+        <w:rFonts w:ascii="Symbol" w:hAnsi="Symbol" w:hint="default"/>
+      </w:rPr>
+    </w:lvl>
+    <w:lvl w:ilvl="7" w:tplc="0C090003" w:tentative="1">
+      <w:start w:val="1"/>
+      <w:numFmt w:val="bullet"/>
+      <w:lvlText w:val="o"/>
+      <w:lvlJc w:val="left"/>
+      <w:pPr>
+        <w:ind w:left="5760" w:hanging="360"/>
+      </w:pPr>
+      <w:rPr>
+        <w:rFonts w:ascii="Courier New" w:hAnsi="Courier New" w:cs="Courier New" w:hint="default"/>
+      </w:rPr>
+    </w:lvl>
+    <w:lvl w:ilvl="8" w:tplc="0C090005" w:tentative="1">
+      <w:start w:val="1"/>
+      <w:numFmt w:val="bullet"/>
+      <w:lvlText w:val=""/>
+      <w:lvlJc w:val="left"/>
+      <w:pPr>
+        <w:ind w:left="6480" w:hanging="360"/>
+      </w:pPr>
+      <w:rPr>
+        <w:rFonts w:ascii="Wingdings" w:hAnsi="Wingdings" w:hint="default"/>
+      </w:rPr>
+    </w:lvl>
+  </w:abstractNum>
+  <w:abstractNum w:abstractNumId="12" w15:restartNumberingAfterBreak="0">
     <w:nsid w:val="48C3161F"/>
     <w:multiLevelType w:val="hybridMultilevel"/>
     <w:tmpl w:val="A412DA64"/>
@@ -1825,7 +2110,7 @@
       </w:pPr>
     </w:lvl>
   </w:abstractNum>
-  <w:abstractNum w:abstractNumId="12" w15:restartNumberingAfterBreak="0">
+  <w:abstractNum w:abstractNumId="13" w15:restartNumberingAfterBreak="0">
     <w:nsid w:val="4ACD66F3"/>
     <w:multiLevelType w:val="hybridMultilevel"/>
     <w:tmpl w:val="E37247FE"/>
@@ -1914,7 +2199,93 @@
       </w:pPr>
     </w:lvl>
   </w:abstractNum>
-  <w:abstractNum w:abstractNumId="13" w15:restartNumberingAfterBreak="0">
+  <w:abstractNum w:abstractNumId="14" w15:restartNumberingAfterBreak="0">
+    <w:nsid w:val="4B430D2F"/>
+    <w:multiLevelType w:val="hybridMultilevel"/>
+    <w:tmpl w:val="C928BA00"/>
+    <w:lvl w:ilvl="0" w:tplc="26E690DA">
+      <w:start w:val="1"/>
+      <w:numFmt w:val="decimal"/>
+      <w:lvlText w:val="%1."/>
+      <w:lvlJc w:val="left"/>
+      <w:pPr>
+        <w:ind w:left="720" w:hanging="360"/>
+      </w:pPr>
+    </w:lvl>
+    <w:lvl w:ilvl="1" w:tplc="63D69CDC">
+      <w:start w:val="1"/>
+      <w:numFmt w:val="lowerLetter"/>
+      <w:lvlText w:val="%2."/>
+      <w:lvlJc w:val="left"/>
+      <w:pPr>
+        <w:ind w:left="1440" w:hanging="360"/>
+      </w:pPr>
+    </w:lvl>
+    <w:lvl w:ilvl="2" w:tplc="4FB89F6E">
+      <w:start w:val="1"/>
+      <w:numFmt w:val="lowerRoman"/>
+      <w:lvlText w:val="%3."/>
+      <w:lvlJc w:val="right"/>
+      <w:pPr>
+        <w:ind w:left="2160" w:hanging="180"/>
+      </w:pPr>
+    </w:lvl>
+    <w:lvl w:ilvl="3" w:tplc="BD90DDC0">
+      <w:start w:val="1"/>
+      <w:numFmt w:val="decimal"/>
+      <w:lvlText w:val="%4."/>
+      <w:lvlJc w:val="left"/>
+      <w:pPr>
+        <w:ind w:left="2880" w:hanging="360"/>
+      </w:pPr>
+    </w:lvl>
+    <w:lvl w:ilvl="4" w:tplc="905A50D4">
+      <w:start w:val="1"/>
+      <w:numFmt w:val="lowerLetter"/>
+      <w:lvlText w:val="%5."/>
+      <w:lvlJc w:val="left"/>
+      <w:pPr>
+        <w:ind w:left="3600" w:hanging="360"/>
+      </w:pPr>
+    </w:lvl>
+    <w:lvl w:ilvl="5" w:tplc="384E6CDA">
+      <w:start w:val="1"/>
+      <w:numFmt w:val="lowerRoman"/>
+      <w:lvlText w:val="%6."/>
+      <w:lvlJc w:val="right"/>
+      <w:pPr>
+        <w:ind w:left="4320" w:hanging="180"/>
+      </w:pPr>
+    </w:lvl>
+    <w:lvl w:ilvl="6" w:tplc="80026308">
+      <w:start w:val="1"/>
+      <w:numFmt w:val="decimal"/>
+      <w:lvlText w:val="%7."/>
+      <w:lvlJc w:val="left"/>
+      <w:pPr>
+        <w:ind w:left="5040" w:hanging="360"/>
+      </w:pPr>
+    </w:lvl>
+    <w:lvl w:ilvl="7" w:tplc="B6242DB4">
+      <w:start w:val="1"/>
+      <w:numFmt w:val="lowerLetter"/>
+      <w:lvlText w:val="%8."/>
+      <w:lvlJc w:val="left"/>
+      <w:pPr>
+        <w:ind w:left="5760" w:hanging="360"/>
+      </w:pPr>
+    </w:lvl>
+    <w:lvl w:ilvl="8" w:tplc="9D10129C">
+      <w:start w:val="1"/>
+      <w:numFmt w:val="lowerRoman"/>
+      <w:lvlText w:val="%9."/>
+      <w:lvlJc w:val="right"/>
+      <w:pPr>
+        <w:ind w:left="6480" w:hanging="180"/>
+      </w:pPr>
+    </w:lvl>
+  </w:abstractNum>
+  <w:abstractNum w:abstractNumId="15" w15:restartNumberingAfterBreak="0">
     <w:nsid w:val="4EA256FF"/>
     <w:multiLevelType w:val="hybridMultilevel"/>
     <w:tmpl w:val="952098F6"/>
@@ -2000,7 +2371,7 @@
       </w:pPr>
     </w:lvl>
   </w:abstractNum>
-  <w:abstractNum w:abstractNumId="14" w15:restartNumberingAfterBreak="0">
+  <w:abstractNum w:abstractNumId="16" w15:restartNumberingAfterBreak="0">
     <w:nsid w:val="4F901245"/>
     <w:multiLevelType w:val="hybridMultilevel"/>
     <w:tmpl w:val="00366438"/>
@@ -2089,7 +2460,7 @@
       </w:pPr>
     </w:lvl>
   </w:abstractNum>
-  <w:abstractNum w:abstractNumId="15" w15:restartNumberingAfterBreak="0">
+  <w:abstractNum w:abstractNumId="17" w15:restartNumberingAfterBreak="0">
     <w:nsid w:val="569D00FE"/>
     <w:multiLevelType w:val="hybridMultilevel"/>
     <w:tmpl w:val="661E224E"/>
@@ -2178,7 +2549,7 @@
       </w:pPr>
     </w:lvl>
   </w:abstractNum>
-  <w:abstractNum w:abstractNumId="16" w15:restartNumberingAfterBreak="0">
+  <w:abstractNum w:abstractNumId="18" w15:restartNumberingAfterBreak="0">
     <w:nsid w:val="60A27528"/>
     <w:multiLevelType w:val="hybridMultilevel"/>
     <w:tmpl w:val="545A6D18"/>
@@ -2267,7 +2638,7 @@
       </w:pPr>
     </w:lvl>
   </w:abstractNum>
-  <w:abstractNum w:abstractNumId="17" w15:restartNumberingAfterBreak="0">
+  <w:abstractNum w:abstractNumId="19" w15:restartNumberingAfterBreak="0">
     <w:nsid w:val="61386A46"/>
     <w:multiLevelType w:val="hybridMultilevel"/>
     <w:tmpl w:val="C05C0FB0"/>
@@ -2356,7 +2727,7 @@
       </w:pPr>
     </w:lvl>
   </w:abstractNum>
-  <w:abstractNum w:abstractNumId="18" w15:restartNumberingAfterBreak="0">
+  <w:abstractNum w:abstractNumId="20" w15:restartNumberingAfterBreak="0">
     <w:nsid w:val="62E652B8"/>
     <w:multiLevelType w:val="hybridMultilevel"/>
     <w:tmpl w:val="94E220C0"/>
@@ -2445,7 +2816,7 @@
       </w:pPr>
     </w:lvl>
   </w:abstractNum>
-  <w:abstractNum w:abstractNumId="19" w15:restartNumberingAfterBreak="0">
+  <w:abstractNum w:abstractNumId="21" w15:restartNumberingAfterBreak="0">
     <w:nsid w:val="65AC3716"/>
     <w:multiLevelType w:val="hybridMultilevel"/>
     <w:tmpl w:val="1660A8CE"/>
@@ -2534,7 +2905,7 @@
       </w:pPr>
     </w:lvl>
   </w:abstractNum>
-  <w:abstractNum w:abstractNumId="20" w15:restartNumberingAfterBreak="0">
+  <w:abstractNum w:abstractNumId="22" w15:restartNumberingAfterBreak="0">
     <w:nsid w:val="665B022F"/>
     <w:multiLevelType w:val="hybridMultilevel"/>
     <w:tmpl w:val="598CEA2A"/>
@@ -2623,7 +2994,7 @@
       </w:pPr>
     </w:lvl>
   </w:abstractNum>
-  <w:abstractNum w:abstractNumId="21" w15:restartNumberingAfterBreak="0">
+  <w:abstractNum w:abstractNumId="23" w15:restartNumberingAfterBreak="0">
     <w:nsid w:val="6D50652B"/>
     <w:multiLevelType w:val="hybridMultilevel"/>
     <w:tmpl w:val="56F43FBC"/>
@@ -2712,7 +3083,7 @@
       </w:pPr>
     </w:lvl>
   </w:abstractNum>
-  <w:abstractNum w:abstractNumId="22" w15:restartNumberingAfterBreak="0">
+  <w:abstractNum w:abstractNumId="24" w15:restartNumberingAfterBreak="0">
     <w:nsid w:val="6EC6663F"/>
     <w:multiLevelType w:val="hybridMultilevel"/>
     <w:tmpl w:val="5B3CA8B8"/>
@@ -2801,7 +3172,7 @@
       </w:pPr>
     </w:lvl>
   </w:abstractNum>
-  <w:abstractNum w:abstractNumId="23" w15:restartNumberingAfterBreak="0">
+  <w:abstractNum w:abstractNumId="25" w15:restartNumberingAfterBreak="0">
     <w:nsid w:val="6F753D51"/>
     <w:multiLevelType w:val="hybridMultilevel"/>
     <w:tmpl w:val="5F40B6BE"/>
@@ -2890,7 +3261,7 @@
       </w:pPr>
     </w:lvl>
   </w:abstractNum>
-  <w:abstractNum w:abstractNumId="24" w15:restartNumberingAfterBreak="0">
+  <w:abstractNum w:abstractNumId="26" w15:restartNumberingAfterBreak="0">
     <w:nsid w:val="75EF1BB6"/>
     <w:multiLevelType w:val="hybridMultilevel"/>
     <w:tmpl w:val="954869FE"/>
@@ -2979,7 +3350,7 @@
       </w:pPr>
     </w:lvl>
   </w:abstractNum>
-  <w:abstractNum w:abstractNumId="25" w15:restartNumberingAfterBreak="0">
+  <w:abstractNum w:abstractNumId="27" w15:restartNumberingAfterBreak="0">
     <w:nsid w:val="79ED4BF0"/>
     <w:multiLevelType w:val="hybridMultilevel"/>
     <w:tmpl w:val="7AD49988"/>
@@ -3068,7 +3439,7 @@
       </w:pPr>
     </w:lvl>
   </w:abstractNum>
-  <w:abstractNum w:abstractNumId="26" w15:restartNumberingAfterBreak="0">
+  <w:abstractNum w:abstractNumId="28" w15:restartNumberingAfterBreak="0">
     <w:nsid w:val="7CAB018C"/>
     <w:multiLevelType w:val="hybridMultilevel"/>
     <w:tmpl w:val="D5523F9C"/>
@@ -3157,52 +3528,52 @@
       </w:pPr>
     </w:lvl>
   </w:abstractNum>
-  <w:num w:numId="29">
-    <w:abstractNumId w:val="27"/>
+  <w:num w:numId="1" w16cid:durableId="1726950663">
+    <w:abstractNumId w:val="14"/>
   </w:num>
-  <w:num w:numId="1">
+  <w:num w:numId="2" w16cid:durableId="932586713">
     <w:abstractNumId w:val="9"/>
   </w:num>
-  <w:num w:numId="2">
+  <w:num w:numId="3" w16cid:durableId="1505319609">
+    <w:abstractNumId w:val="19"/>
+  </w:num>
+  <w:num w:numId="4" w16cid:durableId="2093313947">
+    <w:abstractNumId w:val="15"/>
+  </w:num>
+  <w:num w:numId="5" w16cid:durableId="861288144">
+    <w:abstractNumId w:val="3"/>
+  </w:num>
+  <w:num w:numId="6" w16cid:durableId="1559591086">
+    <w:abstractNumId w:val="22"/>
+  </w:num>
+  <w:num w:numId="7" w16cid:durableId="1655837124">
+    <w:abstractNumId w:val="6"/>
+  </w:num>
+  <w:num w:numId="8" w16cid:durableId="776682198">
+    <w:abstractNumId w:val="25"/>
+  </w:num>
+  <w:num w:numId="9" w16cid:durableId="260258531">
+    <w:abstractNumId w:val="20"/>
+  </w:num>
+  <w:num w:numId="10" w16cid:durableId="991325468">
+    <w:abstractNumId w:val="28"/>
+  </w:num>
+  <w:num w:numId="11" w16cid:durableId="913052730">
+    <w:abstractNumId w:val="7"/>
+  </w:num>
+  <w:num w:numId="12" w16cid:durableId="900940751">
+    <w:abstractNumId w:val="26"/>
+  </w:num>
+  <w:num w:numId="13" w16cid:durableId="1293704699">
+    <w:abstractNumId w:val="13"/>
+  </w:num>
+  <w:num w:numId="14" w16cid:durableId="1124887175">
     <w:abstractNumId w:val="17"/>
   </w:num>
-  <w:num w:numId="3">
-    <w:abstractNumId w:val="13"/>
+  <w:num w:numId="15" w16cid:durableId="639648342">
+    <w:abstractNumId w:val="21"/>
   </w:num>
-  <w:num w:numId="4">
-    <w:abstractNumId w:val="3"/>
-  </w:num>
-  <w:num w:numId="5">
-    <w:abstractNumId w:val="20"/>
-  </w:num>
-  <w:num w:numId="6">
-    <w:abstractNumId w:val="6"/>
-  </w:num>
-  <w:num w:numId="7">
-    <w:abstractNumId w:val="23"/>
-  </w:num>
-  <w:num w:numId="8">
-    <w:abstractNumId w:val="18"/>
-  </w:num>
-  <w:num w:numId="9">
-    <w:abstractNumId w:val="26"/>
-  </w:num>
-  <w:num w:numId="10">
-    <w:abstractNumId w:val="7"/>
-  </w:num>
-  <w:num w:numId="11">
-    <w:abstractNumId w:val="24"/>
-  </w:num>
-  <w:num w:numId="12">
-    <w:abstractNumId w:val="12"/>
-  </w:num>
-  <w:num w:numId="13">
-    <w:abstractNumId w:val="15"/>
-  </w:num>
-  <w:num w:numId="14">
-    <w:abstractNumId w:val="19"/>
-  </w:num>
-  <w:num w:numId="15">
+  <w:num w:numId="16" w16cid:durableId="1179810581">
     <w:abstractNumId w:val="5"/>
     <w:lvlOverride w:ilvl="0">
       <w:lvl w:ilvl="0">
@@ -3223,54 +3594,57 @@
       </w:lvl>
     </w:lvlOverride>
   </w:num>
-  <w:num w:numId="16">
+  <w:num w:numId="17" w16cid:durableId="1005402555">
     <w:abstractNumId w:val="2"/>
   </w:num>
-  <w:num w:numId="17">
+  <w:num w:numId="18" w16cid:durableId="1661343270">
     <w:abstractNumId w:val="5"/>
   </w:num>
-  <w:num w:numId="18">
-    <w:abstractNumId w:val="11"/>
+  <w:num w:numId="19" w16cid:durableId="452869914">
+    <w:abstractNumId w:val="12"/>
   </w:num>
-  <w:num w:numId="19">
-    <w:abstractNumId w:val="14"/>
+  <w:num w:numId="20" w16cid:durableId="425155512">
+    <w:abstractNumId w:val="16"/>
   </w:num>
-  <w:num w:numId="20">
-    <w:abstractNumId w:val="21"/>
+  <w:num w:numId="21" w16cid:durableId="1307783392">
+    <w:abstractNumId w:val="23"/>
   </w:num>
-  <w:num w:numId="21">
+  <w:num w:numId="22" w16cid:durableId="1101947848">
     <w:abstractNumId w:val="10"/>
   </w:num>
-  <w:num w:numId="22">
+  <w:num w:numId="23" w16cid:durableId="149255550">
     <w:abstractNumId w:val="1"/>
   </w:num>
-  <w:num w:numId="23">
+  <w:num w:numId="24" w16cid:durableId="635070626">
     <w:abstractNumId w:val="8"/>
   </w:num>
-  <w:num w:numId="24">
-    <w:abstractNumId w:val="25"/>
+  <w:num w:numId="25" w16cid:durableId="1285771875">
+    <w:abstractNumId w:val="27"/>
   </w:num>
-  <w:num w:numId="25">
-    <w:abstractNumId w:val="22"/>
+  <w:num w:numId="26" w16cid:durableId="745766545">
+    <w:abstractNumId w:val="24"/>
   </w:num>
-  <w:num w:numId="26">
+  <w:num w:numId="27" w16cid:durableId="1820073100">
     <w:abstractNumId w:val="0"/>
   </w:num>
-  <w:num w:numId="27">
-    <w:abstractNumId w:val="16"/>
+  <w:num w:numId="28" w16cid:durableId="1668556283">
+    <w:abstractNumId w:val="18"/>
   </w:num>
-  <w:num w:numId="28">
+  <w:num w:numId="29" w16cid:durableId="1010789609">
     <w:abstractNumId w:val="4"/>
+  </w:num>
+  <w:num w:numId="30" w16cid:durableId="1983383355">
+    <w:abstractNumId w:val="11"/>
   </w:num>
 </w:numbering>
 </file>
 
 <file path=word/styles.xml><?xml version="1.0" encoding="utf-8"?>
-<w:styles xmlns:wp14="http://schemas.microsoft.com/office/word/2010/wordprocessingDrawing" xmlns:mc="http://schemas.openxmlformats.org/markup-compatibility/2006" xmlns:r="http://schemas.openxmlformats.org/officeDocument/2006/relationships" xmlns:w="http://schemas.openxmlformats.org/wordprocessingml/2006/main" xmlns:w14="http://schemas.microsoft.com/office/word/2010/wordml" xmlns:w15="http://schemas.microsoft.com/office/word/2012/wordml" xmlns:w16cex="http://schemas.microsoft.com/office/word/2018/wordml/cex" xmlns:w16cid="http://schemas.microsoft.com/office/word/2016/wordml/cid" xmlns:w16="http://schemas.microsoft.com/office/word/2018/wordml" xmlns:w16sdtdh="http://schemas.microsoft.com/office/word/2020/wordml/sdtdatahash" xmlns:w16se="http://schemas.microsoft.com/office/word/2015/wordml/symex" mc:Ignorable="w14 w15 w16se w16cid w16 w16cex w16sdtdh wp14">
+<w:styles xmlns:mc="http://schemas.openxmlformats.org/markup-compatibility/2006" xmlns:r="http://schemas.openxmlformats.org/officeDocument/2006/relationships" xmlns:w="http://schemas.openxmlformats.org/wordprocessingml/2006/main" xmlns:w14="http://schemas.microsoft.com/office/word/2010/wordml" xmlns:w15="http://schemas.microsoft.com/office/word/2012/wordml" xmlns:w16cex="http://schemas.microsoft.com/office/word/2018/wordml/cex" xmlns:w16cid="http://schemas.microsoft.com/office/word/2016/wordml/cid" xmlns:w16="http://schemas.microsoft.com/office/word/2018/wordml" xmlns:w16du="http://schemas.microsoft.com/office/word/2023/wordml/word16du" xmlns:w16sdtdh="http://schemas.microsoft.com/office/word/2020/wordml/sdtdatahash" xmlns:w16se="http://schemas.microsoft.com/office/word/2015/wordml/symex" mc:Ignorable="w14 w15 w16se w16cid w16 w16cex w16sdtdh w16du">
   <w:docDefaults>
     <w:rPrDefault>
       <w:rPr>
-        <w:rFonts w:asciiTheme="minorHAnsi" w:hAnsiTheme="minorHAnsi" w:eastAsiaTheme="minorHAnsi" w:cstheme="minorBidi"/>
+        <w:rFonts w:asciiTheme="minorHAnsi" w:eastAsiaTheme="minorHAnsi" w:hAnsiTheme="minorHAnsi" w:cstheme="minorBidi"/>
         <w:sz w:val="22"/>
         <w:szCs w:val="22"/>
         <w:lang w:val="en-AU" w:eastAsia="en-US" w:bidi="ar-SA"/>
@@ -3285,14 +3659,14 @@
   <w:latentStyles w:defLockedState="0" w:defUIPriority="99" w:defSemiHidden="0" w:defUnhideWhenUsed="0" w:defQFormat="0" w:count="376">
     <w:lsdException w:name="Normal" w:uiPriority="0" w:qFormat="1"/>
     <w:lsdException w:name="heading 1" w:uiPriority="9" w:qFormat="1"/>
-    <w:lsdException w:name="heading 2" w:uiPriority="9" w:semiHidden="1" w:unhideWhenUsed="1" w:qFormat="1"/>
-    <w:lsdException w:name="heading 3" w:uiPriority="9" w:semiHidden="1" w:unhideWhenUsed="1" w:qFormat="1"/>
-    <w:lsdException w:name="heading 4" w:uiPriority="9" w:semiHidden="1" w:unhideWhenUsed="1" w:qFormat="1"/>
-    <w:lsdException w:name="heading 5" w:uiPriority="9" w:semiHidden="1" w:unhideWhenUsed="1" w:qFormat="1"/>
-    <w:lsdException w:name="heading 6" w:uiPriority="9" w:semiHidden="1" w:unhideWhenUsed="1" w:qFormat="1"/>
-    <w:lsdException w:name="heading 7" w:uiPriority="9" w:semiHidden="1" w:unhideWhenUsed="1" w:qFormat="1"/>
-    <w:lsdException w:name="heading 8" w:uiPriority="9" w:semiHidden="1" w:unhideWhenUsed="1" w:qFormat="1"/>
-    <w:lsdException w:name="heading 9" w:uiPriority="9" w:semiHidden="1" w:unhideWhenUsed="1" w:qFormat="1"/>
+    <w:lsdException w:name="heading 2" w:semiHidden="1" w:uiPriority="9" w:unhideWhenUsed="1" w:qFormat="1"/>
+    <w:lsdException w:name="heading 3" w:semiHidden="1" w:uiPriority="9" w:unhideWhenUsed="1" w:qFormat="1"/>
+    <w:lsdException w:name="heading 4" w:semiHidden="1" w:uiPriority="9" w:unhideWhenUsed="1" w:qFormat="1"/>
+    <w:lsdException w:name="heading 5" w:semiHidden="1" w:uiPriority="9" w:unhideWhenUsed="1" w:qFormat="1"/>
+    <w:lsdException w:name="heading 6" w:semiHidden="1" w:uiPriority="9" w:unhideWhenUsed="1" w:qFormat="1"/>
+    <w:lsdException w:name="heading 7" w:semiHidden="1" w:uiPriority="9" w:unhideWhenUsed="1" w:qFormat="1"/>
+    <w:lsdException w:name="heading 8" w:semiHidden="1" w:uiPriority="9" w:unhideWhenUsed="1" w:qFormat="1"/>
+    <w:lsdException w:name="heading 9" w:semiHidden="1" w:uiPriority="9" w:unhideWhenUsed="1" w:qFormat="1"/>
     <w:lsdException w:name="index 1" w:semiHidden="1" w:unhideWhenUsed="1"/>
     <w:lsdException w:name="index 2" w:semiHidden="1" w:unhideWhenUsed="1"/>
     <w:lsdException w:name="index 3" w:semiHidden="1" w:unhideWhenUsed="1"/>
@@ -3302,22 +3676,22 @@
     <w:lsdException w:name="index 7" w:semiHidden="1" w:unhideWhenUsed="1"/>
     <w:lsdException w:name="index 8" w:semiHidden="1" w:unhideWhenUsed="1"/>
     <w:lsdException w:name="index 9" w:semiHidden="1" w:unhideWhenUsed="1"/>
-    <w:lsdException w:name="toc 1" w:uiPriority="39" w:semiHidden="1" w:unhideWhenUsed="1"/>
-    <w:lsdException w:name="toc 2" w:uiPriority="39" w:semiHidden="1" w:unhideWhenUsed="1"/>
-    <w:lsdException w:name="toc 3" w:uiPriority="39" w:semiHidden="1" w:unhideWhenUsed="1"/>
-    <w:lsdException w:name="toc 4" w:uiPriority="39" w:semiHidden="1" w:unhideWhenUsed="1"/>
-    <w:lsdException w:name="toc 5" w:uiPriority="39" w:semiHidden="1" w:unhideWhenUsed="1"/>
-    <w:lsdException w:name="toc 6" w:uiPriority="39" w:semiHidden="1" w:unhideWhenUsed="1"/>
-    <w:lsdException w:name="toc 7" w:uiPriority="39" w:semiHidden="1" w:unhideWhenUsed="1"/>
-    <w:lsdException w:name="toc 8" w:uiPriority="39" w:semiHidden="1" w:unhideWhenUsed="1"/>
-    <w:lsdException w:name="toc 9" w:uiPriority="39" w:semiHidden="1" w:unhideWhenUsed="1"/>
+    <w:lsdException w:name="toc 1" w:semiHidden="1" w:uiPriority="39" w:unhideWhenUsed="1"/>
+    <w:lsdException w:name="toc 2" w:semiHidden="1" w:uiPriority="39" w:unhideWhenUsed="1"/>
+    <w:lsdException w:name="toc 3" w:semiHidden="1" w:uiPriority="39" w:unhideWhenUsed="1"/>
+    <w:lsdException w:name="toc 4" w:semiHidden="1" w:uiPriority="39" w:unhideWhenUsed="1"/>
+    <w:lsdException w:name="toc 5" w:semiHidden="1" w:uiPriority="39" w:unhideWhenUsed="1"/>
+    <w:lsdException w:name="toc 6" w:semiHidden="1" w:uiPriority="39" w:unhideWhenUsed="1"/>
+    <w:lsdException w:name="toc 7" w:semiHidden="1" w:uiPriority="39" w:unhideWhenUsed="1"/>
+    <w:lsdException w:name="toc 8" w:semiHidden="1" w:uiPriority="39" w:unhideWhenUsed="1"/>
+    <w:lsdException w:name="toc 9" w:semiHidden="1" w:uiPriority="39" w:unhideWhenUsed="1"/>
     <w:lsdException w:name="Normal Indent" w:semiHidden="1" w:unhideWhenUsed="1"/>
     <w:lsdException w:name="footnote text" w:semiHidden="1" w:unhideWhenUsed="1"/>
     <w:lsdException w:name="annotation text" w:semiHidden="1" w:unhideWhenUsed="1"/>
     <w:lsdException w:name="header" w:semiHidden="1" w:unhideWhenUsed="1"/>
     <w:lsdException w:name="footer" w:semiHidden="1" w:unhideWhenUsed="1"/>
     <w:lsdException w:name="index heading" w:semiHidden="1" w:unhideWhenUsed="1"/>
-    <w:lsdException w:name="caption" w:uiPriority="35" w:semiHidden="1" w:unhideWhenUsed="1" w:qFormat="1"/>
+    <w:lsdException w:name="caption" w:semiHidden="1" w:uiPriority="35" w:unhideWhenUsed="1" w:qFormat="1"/>
     <w:lsdException w:name="table of figures" w:semiHidden="1" w:unhideWhenUsed="1"/>
     <w:lsdException w:name="envelope address" w:semiHidden="1" w:unhideWhenUsed="1"/>
     <w:lsdException w:name="envelope return" w:semiHidden="1" w:unhideWhenUsed="1"/>
@@ -3348,7 +3722,7 @@
     <w:lsdException w:name="Title" w:uiPriority="10" w:qFormat="1"/>
     <w:lsdException w:name="Closing" w:semiHidden="1" w:unhideWhenUsed="1"/>
     <w:lsdException w:name="Signature" w:semiHidden="1" w:unhideWhenUsed="1"/>
-    <w:lsdException w:name="Default Paragraph Font" w:uiPriority="1" w:semiHidden="1" w:unhideWhenUsed="1"/>
+    <w:lsdException w:name="Default Paragraph Font" w:semiHidden="1" w:uiPriority="1" w:unhideWhenUsed="1"/>
     <w:lsdException w:name="Body Text" w:semiHidden="1" w:unhideWhenUsed="1"/>
     <w:lsdException w:name="Body Text Indent" w:semiHidden="1" w:unhideWhenUsed="1"/>
     <w:lsdException w:name="List Continue" w:semiHidden="1" w:unhideWhenUsed="1"/>
@@ -3548,8 +3922,8 @@
     <w:lsdException w:name="Subtle Reference" w:uiPriority="31" w:qFormat="1"/>
     <w:lsdException w:name="Intense Reference" w:uiPriority="32" w:qFormat="1"/>
     <w:lsdException w:name="Book Title" w:uiPriority="33" w:qFormat="1"/>
-    <w:lsdException w:name="Bibliography" w:uiPriority="37" w:semiHidden="1" w:unhideWhenUsed="1"/>
-    <w:lsdException w:name="TOC Heading" w:uiPriority="39" w:semiHidden="1" w:unhideWhenUsed="1" w:qFormat="1"/>
+    <w:lsdException w:name="Bibliography" w:semiHidden="1" w:uiPriority="37" w:unhideWhenUsed="1"/>
+    <w:lsdException w:name="TOC Heading" w:semiHidden="1" w:uiPriority="39" w:unhideWhenUsed="1" w:qFormat="1"/>
     <w:lsdException w:name="Plain Table 1" w:uiPriority="41"/>
     <w:lsdException w:name="Plain Table 2" w:uiPriority="42"/>
     <w:lsdException w:name="Plain Table 3" w:uiPriority="43"/>
@@ -3660,7 +4034,7 @@
     <w:lsdException w:name="Unresolved Mention" w:semiHidden="1" w:unhideWhenUsed="1"/>
     <w:lsdException w:name="Smart Link" w:semiHidden="1" w:unhideWhenUsed="1"/>
   </w:latentStyles>
-  <w:style w:type="paragraph" w:styleId="Normal" w:default="1">
+  <w:style w:type="paragraph" w:default="1" w:styleId="Normal">
     <w:name w:val="Normal"/>
     <w:qFormat/>
   </w:style>
@@ -3679,7 +4053,7 @@
       <w:outlineLvl w:val="0"/>
     </w:pPr>
     <w:rPr>
-      <w:rFonts w:asciiTheme="majorHAnsi" w:hAnsiTheme="majorHAnsi" w:eastAsiaTheme="majorEastAsia" w:cstheme="majorBidi"/>
+      <w:rFonts w:asciiTheme="majorHAnsi" w:eastAsiaTheme="majorEastAsia" w:hAnsiTheme="majorHAnsi" w:cstheme="majorBidi"/>
       <w:color w:val="2F5496" w:themeColor="accent1" w:themeShade="BF"/>
       <w:sz w:val="32"/>
       <w:szCs w:val="32"/>
@@ -3701,7 +4075,7 @@
       <w:outlineLvl w:val="1"/>
     </w:pPr>
     <w:rPr>
-      <w:rFonts w:asciiTheme="majorHAnsi" w:hAnsiTheme="majorHAnsi" w:eastAsiaTheme="majorEastAsia" w:cstheme="majorBidi"/>
+      <w:rFonts w:asciiTheme="majorHAnsi" w:eastAsiaTheme="majorEastAsia" w:hAnsiTheme="majorHAnsi" w:cstheme="majorBidi"/>
       <w:color w:val="2F5496" w:themeColor="accent1" w:themeShade="BF"/>
       <w:sz w:val="26"/>
       <w:szCs w:val="26"/>
@@ -3723,19 +4097,19 @@
       <w:outlineLvl w:val="2"/>
     </w:pPr>
     <w:rPr>
-      <w:rFonts w:asciiTheme="majorHAnsi" w:hAnsiTheme="majorHAnsi" w:eastAsiaTheme="majorEastAsia" w:cstheme="majorBidi"/>
+      <w:rFonts w:asciiTheme="majorHAnsi" w:eastAsiaTheme="majorEastAsia" w:hAnsiTheme="majorHAnsi" w:cstheme="majorBidi"/>
       <w:color w:val="1F3763" w:themeColor="accent1" w:themeShade="7F"/>
       <w:sz w:val="24"/>
       <w:szCs w:val="24"/>
     </w:rPr>
   </w:style>
-  <w:style w:type="character" w:styleId="DefaultParagraphFont" w:default="1">
+  <w:style w:type="character" w:default="1" w:styleId="DefaultParagraphFont">
     <w:name w:val="Default Paragraph Font"/>
     <w:uiPriority w:val="1"/>
     <w:semiHidden/>
     <w:unhideWhenUsed/>
   </w:style>
-  <w:style w:type="table" w:styleId="TableNormal" w:default="1">
+  <w:style w:type="table" w:default="1" w:styleId="TableNormal">
     <w:name w:val="Normal Table"/>
     <w:uiPriority w:val="99"/>
     <w:semiHidden/>
@@ -3750,20 +4124,20 @@
       </w:tblCellMar>
     </w:tblPr>
   </w:style>
-  <w:style w:type="numbering" w:styleId="NoList" w:default="1">
+  <w:style w:type="numbering" w:default="1" w:styleId="NoList">
     <w:name w:val="No List"/>
     <w:uiPriority w:val="99"/>
     <w:semiHidden/>
     <w:unhideWhenUsed/>
   </w:style>
-  <w:style w:type="character" w:styleId="Heading1Char" w:customStyle="1">
+  <w:style w:type="character" w:customStyle="1" w:styleId="Heading1Char">
     <w:name w:val="Heading 1 Char"/>
     <w:basedOn w:val="DefaultParagraphFont"/>
     <w:link w:val="Heading1"/>
     <w:uiPriority w:val="9"/>
     <w:rsid w:val="00E92ABF"/>
     <w:rPr>
-      <w:rFonts w:asciiTheme="majorHAnsi" w:hAnsiTheme="majorHAnsi" w:eastAsiaTheme="majorEastAsia" w:cstheme="majorBidi"/>
+      <w:rFonts w:asciiTheme="majorHAnsi" w:eastAsiaTheme="majorEastAsia" w:hAnsiTheme="majorHAnsi" w:cstheme="majorBidi"/>
       <w:color w:val="2F5496" w:themeColor="accent1" w:themeShade="BF"/>
       <w:sz w:val="32"/>
       <w:szCs w:val="32"/>
@@ -3779,12 +4153,12 @@
     </w:pPr>
     <w:tblPr>
       <w:tblBorders>
-        <w:top w:val="single" w:color="auto" w:sz="4" w:space="0"/>
-        <w:left w:val="single" w:color="auto" w:sz="4" w:space="0"/>
-        <w:bottom w:val="single" w:color="auto" w:sz="4" w:space="0"/>
-        <w:right w:val="single" w:color="auto" w:sz="4" w:space="0"/>
-        <w:insideH w:val="single" w:color="auto" w:sz="4" w:space="0"/>
-        <w:insideV w:val="single" w:color="auto" w:sz="4" w:space="0"/>
+        <w:top w:val="single" w:sz="4" w:space="0" w:color="auto"/>
+        <w:left w:val="single" w:sz="4" w:space="0" w:color="auto"/>
+        <w:bottom w:val="single" w:sz="4" w:space="0" w:color="auto"/>
+        <w:right w:val="single" w:sz="4" w:space="0" w:color="auto"/>
+        <w:insideH w:val="single" w:sz="4" w:space="0" w:color="auto"/>
+        <w:insideV w:val="single" w:sz="4" w:space="0" w:color="auto"/>
       </w:tblBorders>
     </w:tblPr>
   </w:style>
@@ -3801,21 +4175,21 @@
       <w:contextualSpacing/>
     </w:pPr>
     <w:rPr>
-      <w:rFonts w:asciiTheme="majorHAnsi" w:hAnsiTheme="majorHAnsi" w:eastAsiaTheme="majorEastAsia" w:cstheme="majorBidi"/>
+      <w:rFonts w:asciiTheme="majorHAnsi" w:eastAsiaTheme="majorEastAsia" w:hAnsiTheme="majorHAnsi" w:cstheme="majorBidi"/>
       <w:spacing w:val="-10"/>
       <w:kern w:val="28"/>
       <w:sz w:val="56"/>
       <w:szCs w:val="56"/>
     </w:rPr>
   </w:style>
-  <w:style w:type="character" w:styleId="TitleChar" w:customStyle="1">
+  <w:style w:type="character" w:customStyle="1" w:styleId="TitleChar">
     <w:name w:val="Title Char"/>
     <w:basedOn w:val="DefaultParagraphFont"/>
     <w:link w:val="Title"/>
     <w:uiPriority w:val="10"/>
     <w:rsid w:val="00E92ABF"/>
     <w:rPr>
-      <w:rFonts w:asciiTheme="majorHAnsi" w:hAnsiTheme="majorHAnsi" w:eastAsiaTheme="majorEastAsia" w:cstheme="majorBidi"/>
+      <w:rFonts w:asciiTheme="majorHAnsi" w:eastAsiaTheme="majorEastAsia" w:hAnsiTheme="majorHAnsi" w:cstheme="majorBidi"/>
       <w:spacing w:val="-10"/>
       <w:kern w:val="28"/>
       <w:sz w:val="56"/>
@@ -3839,7 +4213,7 @@
       <w:szCs w:val="18"/>
     </w:rPr>
   </w:style>
-  <w:style w:type="character" w:styleId="BalloonTextChar" w:customStyle="1">
+  <w:style w:type="character" w:customStyle="1" w:styleId="BalloonTextChar">
     <w:name w:val="Balloon Text Char"/>
     <w:basedOn w:val="DefaultParagraphFont"/>
     <w:link w:val="BalloonText"/>
@@ -3874,7 +4248,7 @@
       <w:u w:val="single"/>
     </w:rPr>
   </w:style>
-  <w:style w:type="character" w:styleId="UnresolvedMention1" w:customStyle="1">
+  <w:style w:type="character" w:customStyle="1" w:styleId="UnresolvedMention1">
     <w:name w:val="Unresolved Mention1"/>
     <w:basedOn w:val="DefaultParagraphFont"/>
     <w:uiPriority w:val="99"/>
@@ -3886,14 +4260,14 @@
       <w:shd w:val="clear" w:color="auto" w:fill="E1DFDD"/>
     </w:rPr>
   </w:style>
-  <w:style w:type="character" w:styleId="Heading2Char" w:customStyle="1">
+  <w:style w:type="character" w:customStyle="1" w:styleId="Heading2Char">
     <w:name w:val="Heading 2 Char"/>
     <w:basedOn w:val="DefaultParagraphFont"/>
     <w:link w:val="Heading2"/>
     <w:uiPriority w:val="9"/>
     <w:rsid w:val="00E92ABF"/>
     <w:rPr>
-      <w:rFonts w:asciiTheme="majorHAnsi" w:hAnsiTheme="majorHAnsi" w:eastAsiaTheme="majorEastAsia" w:cstheme="majorBidi"/>
+      <w:rFonts w:asciiTheme="majorHAnsi" w:eastAsiaTheme="majorEastAsia" w:hAnsiTheme="majorHAnsi" w:cstheme="majorBidi"/>
       <w:color w:val="2F5496" w:themeColor="accent1" w:themeShade="BF"/>
       <w:sz w:val="26"/>
       <w:szCs w:val="26"/>
@@ -3914,7 +4288,7 @@
       <w:spacing w:after="0" w:line="240" w:lineRule="auto"/>
     </w:pPr>
   </w:style>
-  <w:style w:type="character" w:styleId="HeaderChar" w:customStyle="1">
+  <w:style w:type="character" w:customStyle="1" w:styleId="HeaderChar">
     <w:name w:val="Header Char"/>
     <w:basedOn w:val="DefaultParagraphFont"/>
     <w:link w:val="Header"/>
@@ -3936,14 +4310,14 @@
       <w:spacing w:after="0" w:line="240" w:lineRule="auto"/>
     </w:pPr>
   </w:style>
-  <w:style w:type="character" w:styleId="FooterChar" w:customStyle="1">
+  <w:style w:type="character" w:customStyle="1" w:styleId="FooterChar">
     <w:name w:val="Footer Char"/>
     <w:basedOn w:val="DefaultParagraphFont"/>
     <w:link w:val="Footer"/>
     <w:uiPriority w:val="99"/>
     <w:rsid w:val="00CA2BB9"/>
   </w:style>
-  <w:style w:type="character" w:styleId="UnresolvedMention2" w:customStyle="1">
+  <w:style w:type="character" w:customStyle="1" w:styleId="UnresolvedMention2">
     <w:name w:val="Unresolved Mention2"/>
     <w:basedOn w:val="DefaultParagraphFont"/>
     <w:uiPriority w:val="99"/>
@@ -3955,7 +4329,7 @@
       <w:shd w:val="clear" w:color="auto" w:fill="E1DFDD"/>
     </w:rPr>
   </w:style>
-  <w:style w:type="paragraph" w:styleId="LabSection" w:customStyle="1">
+  <w:style w:type="paragraph" w:customStyle="1" w:styleId="LabSection">
     <w:name w:val="Lab Section"/>
     <w:basedOn w:val="Normal"/>
     <w:next w:val="Normal"/>
@@ -3964,12 +4338,12 @@
     <w:pPr>
       <w:keepNext/>
       <w:numPr>
-        <w:numId w:val="16"/>
+        <w:numId w:val="17"/>
       </w:numPr>
       <w:spacing w:before="240" w:after="120" w:line="240" w:lineRule="auto"/>
     </w:pPr>
     <w:rPr>
-      <w:rFonts w:ascii="Arial" w:hAnsi="Arial" w:eastAsia="Times New Roman" w:cs="Times New Roman"/>
+      <w:rFonts w:ascii="Arial" w:eastAsia="Times New Roman" w:hAnsi="Arial" w:cs="Times New Roman"/>
       <w:b/>
       <w:bCs/>
       <w:iCs/>
@@ -3977,7 +4351,7 @@
       <w:lang w:val="en-US"/>
     </w:rPr>
   </w:style>
-  <w:style w:type="paragraph" w:styleId="StepHead" w:customStyle="1">
+  <w:style w:type="paragraph" w:customStyle="1" w:styleId="StepHead">
     <w:name w:val="Step Head"/>
     <w:basedOn w:val="Normal"/>
     <w:next w:val="BodyTextL25"/>
@@ -3987,17 +4361,17 @@
       <w:keepNext/>
       <w:numPr>
         <w:ilvl w:val="1"/>
-        <w:numId w:val="15"/>
+        <w:numId w:val="16"/>
       </w:numPr>
       <w:spacing w:before="240" w:after="120" w:line="276" w:lineRule="auto"/>
     </w:pPr>
     <w:rPr>
-      <w:rFonts w:ascii="Arial" w:hAnsi="Arial" w:eastAsia="Calibri" w:cs="Times New Roman"/>
+      <w:rFonts w:ascii="Arial" w:eastAsia="Calibri" w:hAnsi="Arial" w:cs="Times New Roman"/>
       <w:b/>
       <w:lang w:val="en-US"/>
     </w:rPr>
   </w:style>
-  <w:style w:type="paragraph" w:styleId="PartHead" w:customStyle="1">
+  <w:style w:type="paragraph" w:customStyle="1" w:styleId="PartHead">
     <w:name w:val="Part Head"/>
     <w:basedOn w:val="ListParagraph"/>
     <w:next w:val="BodyTextL25"/>
@@ -4006,20 +4380,20 @@
     <w:pPr>
       <w:keepNext/>
       <w:numPr>
-        <w:numId w:val="15"/>
+        <w:numId w:val="16"/>
       </w:numPr>
       <w:spacing w:before="240" w:after="60" w:line="276" w:lineRule="auto"/>
       <w:contextualSpacing w:val="0"/>
       <w:outlineLvl w:val="0"/>
     </w:pPr>
     <w:rPr>
-      <w:rFonts w:ascii="Arial" w:hAnsi="Arial" w:eastAsia="Calibri" w:cs="Times New Roman"/>
+      <w:rFonts w:ascii="Arial" w:eastAsia="Calibri" w:hAnsi="Arial" w:cs="Times New Roman"/>
       <w:b/>
       <w:sz w:val="28"/>
       <w:lang w:val="en-US"/>
     </w:rPr>
   </w:style>
-  <w:style w:type="paragraph" w:styleId="SubStepAlpha" w:customStyle="1">
+  <w:style w:type="paragraph" w:customStyle="1" w:styleId="SubStepAlpha">
     <w:name w:val="SubStep Alpha"/>
     <w:basedOn w:val="Normal"/>
     <w:qFormat/>
@@ -4027,17 +4401,17 @@
     <w:pPr>
       <w:numPr>
         <w:ilvl w:val="2"/>
-        <w:numId w:val="15"/>
+        <w:numId w:val="16"/>
       </w:numPr>
       <w:spacing w:before="120" w:after="120" w:line="240" w:lineRule="auto"/>
     </w:pPr>
     <w:rPr>
-      <w:rFonts w:ascii="Arial" w:hAnsi="Arial" w:eastAsia="Calibri" w:cs="Times New Roman"/>
+      <w:rFonts w:ascii="Arial" w:eastAsia="Calibri" w:hAnsi="Arial" w:cs="Times New Roman"/>
       <w:sz w:val="20"/>
       <w:lang w:val="en-US"/>
     </w:rPr>
   </w:style>
-  <w:style w:type="paragraph" w:styleId="BodyTextL25" w:customStyle="1">
+  <w:style w:type="paragraph" w:customStyle="1" w:styleId="BodyTextL25">
     <w:name w:val="Body Text L25"/>
     <w:basedOn w:val="Normal"/>
     <w:qFormat/>
@@ -4047,12 +4421,12 @@
       <w:ind w:left="360"/>
     </w:pPr>
     <w:rPr>
-      <w:rFonts w:ascii="Arial" w:hAnsi="Arial" w:eastAsia="Calibri" w:cs="Times New Roman"/>
+      <w:rFonts w:ascii="Arial" w:eastAsia="Calibri" w:hAnsi="Arial" w:cs="Times New Roman"/>
       <w:sz w:val="20"/>
       <w:lang w:val="en-US"/>
     </w:rPr>
   </w:style>
-  <w:style w:type="paragraph" w:styleId="SubStepNum" w:customStyle="1">
+  <w:style w:type="paragraph" w:customStyle="1" w:styleId="SubStepNum">
     <w:name w:val="SubStep Num"/>
     <w:basedOn w:val="SubStepAlpha"/>
     <w:qFormat/>
@@ -4063,8 +4437,31 @@
       </w:numPr>
     </w:pPr>
   </w:style>
-  <w:style w:type="numbering" w:styleId="PartStepSubStepList" w:customStyle="1">
+  <w:style w:type="numbering" w:customStyle="1" w:styleId="PartStepSubStepList">
     <w:name w:val="Part_Step_SubStep_List"/>
+    <w:basedOn w:val="NoList"/>
+    <w:uiPriority w:val="99"/>
+    <w:rsid w:val="00B3549A"/>
+    <w:pPr>
+      <w:numPr>
+        <w:numId w:val="18"/>
+      </w:numPr>
+    </w:pPr>
+  </w:style>
+  <w:style w:type="paragraph" w:customStyle="1" w:styleId="ReflectionQ">
+    <w:name w:val="Reflection Q"/>
+    <w:basedOn w:val="BodyTextL25"/>
+    <w:qFormat/>
+    <w:rsid w:val="00B3549A"/>
+    <w:pPr>
+      <w:numPr>
+        <w:ilvl w:val="1"/>
+        <w:numId w:val="17"/>
+      </w:numPr>
+    </w:pPr>
+  </w:style>
+  <w:style w:type="numbering" w:customStyle="1" w:styleId="SectionList">
+    <w:name w:val="Section_List"/>
     <w:basedOn w:val="NoList"/>
     <w:uiPriority w:val="99"/>
     <w:rsid w:val="00B3549A"/>
@@ -4074,43 +4471,20 @@
       </w:numPr>
     </w:pPr>
   </w:style>
-  <w:style w:type="paragraph" w:styleId="ReflectionQ" w:customStyle="1">
-    <w:name w:val="Reflection Q"/>
-    <w:basedOn w:val="BodyTextL25"/>
-    <w:qFormat/>
-    <w:rsid w:val="00B3549A"/>
-    <w:pPr>
-      <w:numPr>
-        <w:ilvl w:val="1"/>
-        <w:numId w:val="16"/>
-      </w:numPr>
-    </w:pPr>
-  </w:style>
-  <w:style w:type="numbering" w:styleId="SectionList" w:customStyle="1">
-    <w:name w:val="Section_List"/>
-    <w:basedOn w:val="NoList"/>
-    <w:uiPriority w:val="99"/>
-    <w:rsid w:val="00B3549A"/>
-    <w:pPr>
-      <w:numPr>
-        <w:numId w:val="16"/>
-      </w:numPr>
-    </w:pPr>
-  </w:style>
-  <w:style w:type="character" w:styleId="Heading3Char" w:customStyle="1">
+  <w:style w:type="character" w:customStyle="1" w:styleId="Heading3Char">
     <w:name w:val="Heading 3 Char"/>
     <w:basedOn w:val="DefaultParagraphFont"/>
     <w:link w:val="Heading3"/>
     <w:uiPriority w:val="9"/>
     <w:rsid w:val="008931E5"/>
     <w:rPr>
-      <w:rFonts w:asciiTheme="majorHAnsi" w:hAnsiTheme="majorHAnsi" w:eastAsiaTheme="majorEastAsia" w:cstheme="majorBidi"/>
+      <w:rFonts w:asciiTheme="majorHAnsi" w:eastAsiaTheme="majorEastAsia" w:hAnsiTheme="majorHAnsi" w:cstheme="majorBidi"/>
       <w:color w:val="1F3763" w:themeColor="accent1" w:themeShade="7F"/>
       <w:sz w:val="24"/>
       <w:szCs w:val="24"/>
     </w:rPr>
   </w:style>
-  <w:style w:type="character" w:styleId="UnresolvedMention3" w:customStyle="1">
+  <w:style w:type="character" w:customStyle="1" w:styleId="UnresolvedMention3">
     <w:name w:val="Unresolved Mention3"/>
     <w:basedOn w:val="DefaultParagraphFont"/>
     <w:uiPriority w:val="99"/>
@@ -4132,6 +4506,18 @@
     <w:rPr>
       <w:color w:val="605E5C"/>
       <w:shd w:val="clear" w:color="auto" w:fill="E1DFDD"/>
+    </w:rPr>
+  </w:style>
+  <w:style w:type="character" w:styleId="FollowedHyperlink">
+    <w:name w:val="FollowedHyperlink"/>
+    <w:basedOn w:val="DefaultParagraphFont"/>
+    <w:uiPriority w:val="99"/>
+    <w:semiHidden/>
+    <w:unhideWhenUsed/>
+    <w:rsid w:val="00AF55FC"/>
+    <w:rPr>
+      <w:color w:val="954F72" w:themeColor="followedHyperlink"/>
+      <w:u w:val="single"/>
     </w:rPr>
   </w:style>
 </w:styles>
@@ -4433,10 +4819,25 @@
 </file>
 
 <file path=customXml/item1.xml><?xml version="1.0" encoding="utf-8"?>
+<p:properties xmlns:p="http://schemas.microsoft.com/office/2006/metadata/properties" xmlns:xsi="http://www.w3.org/2001/XMLSchema-instance" xmlns:pc="http://schemas.microsoft.com/office/infopath/2007/PartnerControls">
+  <documentManagement/>
+</p:properties>
+</file>
+
+<file path=customXml/item2.xml><?xml version="1.0" encoding="utf-8"?>
 <b:Sources xmlns:b="http://schemas.openxmlformats.org/officeDocument/2006/bibliography" xmlns="http://schemas.openxmlformats.org/officeDocument/2006/bibliography" SelectedStyle="\APASixthEditionOfficeOnline.xsl" StyleName="APA" Version="6"/>
 </file>
 
-<file path=customXml/item2.xml><?xml version="1.0" encoding="utf-8"?>
+<file path=customXml/item3.xml><?xml version="1.0" encoding="utf-8"?>
+<?mso-contentType ?>
+<FormTemplates xmlns="http://schemas.microsoft.com/sharepoint/v3/contenttype/forms">
+  <Display>DocumentLibraryForm</Display>
+  <Edit>DocumentLibraryForm</Edit>
+  <New>DocumentLibraryForm</New>
+</FormTemplates>
+</file>
+
+<file path=customXml/item4.xml><?xml version="1.0" encoding="utf-8"?>
 <ct:contentTypeSchema xmlns:ct="http://schemas.microsoft.com/office/2006/metadata/contentType" xmlns:ma="http://schemas.microsoft.com/office/2006/metadata/properties/metaAttributes" ct:_="" ma:_="" ma:contentTypeName="Document" ma:contentTypeID="0x0101002E5E654056D58A47AA1AB158F7447227" ma:contentTypeVersion="13" ma:contentTypeDescription="Create a new document." ma:contentTypeScope="" ma:versionID="6a73135bdeb2a6025ed71a78c35e1493">
   <xsd:schema xmlns:xsd="http://www.w3.org/2001/XMLSchema" xmlns:xs="http://www.w3.org/2001/XMLSchema" xmlns:p="http://schemas.microsoft.com/office/2006/metadata/properties" xmlns:ns2="a5d4b606-e216-4a12-b5e0-256bbcdf3e40" xmlns:ns3="d30896e8-62f2-4107-a799-a577dc6441e1" targetNamespace="http://schemas.microsoft.com/office/2006/metadata/properties" ma:root="true" ma:fieldsID="6d487abba588268ce0728dd40265c972" ns2:_="" ns3:_="">
     <xsd:import namespace="a5d4b606-e216-4a12-b5e0-256bbcdf3e40"/>
@@ -4659,22 +5060,16 @@
 </ct:contentTypeSchema>
 </file>
 
-<file path=customXml/item3.xml><?xml version="1.0" encoding="utf-8"?>
-<?mso-contentType ?>
-<FormTemplates xmlns="http://schemas.microsoft.com/sharepoint/v3/contenttype/forms">
-  <Display>DocumentLibraryForm</Display>
-  <Edit>DocumentLibraryForm</Edit>
-  <New>DocumentLibraryForm</New>
-</FormTemplates>
+<file path=customXml/itemProps1.xml><?xml version="1.0" encoding="utf-8"?>
+<ds:datastoreItem xmlns:ds="http://schemas.openxmlformats.org/officeDocument/2006/customXml" ds:itemID="{9EAF71F7-B32A-4DBB-BD15-A5F41A3840FD}">
+  <ds:schemaRefs>
+    <ds:schemaRef ds:uri="http://schemas.microsoft.com/office/2006/metadata/properties"/>
+    <ds:schemaRef ds:uri="http://schemas.microsoft.com/office/infopath/2007/PartnerControls"/>
+  </ds:schemaRefs>
+</ds:datastoreItem>
 </file>
 
-<file path=customXml/item4.xml><?xml version="1.0" encoding="utf-8"?>
-<p:properties xmlns:p="http://schemas.microsoft.com/office/2006/metadata/properties" xmlns:xsi="http://www.w3.org/2001/XMLSchema-instance" xmlns:pc="http://schemas.microsoft.com/office/infopath/2007/PartnerControls">
-  <documentManagement/>
-</p:properties>
-</file>
-
-<file path=customXml/itemProps1.xml><?xml version="1.0" encoding="utf-8"?>
+<file path=customXml/itemProps2.xml><?xml version="1.0" encoding="utf-8"?>
 <ds:datastoreItem xmlns:ds="http://schemas.openxmlformats.org/officeDocument/2006/customXml" ds:itemID="{3399EFB2-13A0-4D21-AB5E-8C64FD1BCE82}">
   <ds:schemaRefs>
     <ds:schemaRef ds:uri="http://schemas.openxmlformats.org/officeDocument/2006/bibliography"/>
@@ -4682,14 +5077,29 @@
 </ds:datastoreItem>
 </file>
 
-<file path=customXml/itemProps2.xml><?xml version="1.0" encoding="utf-8"?>
-<ds:datastoreItem xmlns:ds="http://schemas.openxmlformats.org/officeDocument/2006/customXml" ds:itemID="{16E2EDCA-3FAE-46A0-B899-20CC9E2C667E}"/>
-</file>
-
 <file path=customXml/itemProps3.xml><?xml version="1.0" encoding="utf-8"?>
-<ds:datastoreItem xmlns:ds="http://schemas.openxmlformats.org/officeDocument/2006/customXml" ds:itemID="{5F38AC39-FD41-4844-A63E-7D3EE60A7C34}"/>
+<ds:datastoreItem xmlns:ds="http://schemas.openxmlformats.org/officeDocument/2006/customXml" ds:itemID="{5F38AC39-FD41-4844-A63E-7D3EE60A7C34}">
+  <ds:schemaRefs>
+    <ds:schemaRef ds:uri="http://schemas.microsoft.com/sharepoint/v3/contenttype/forms"/>
+  </ds:schemaRefs>
+</ds:datastoreItem>
 </file>
 
 <file path=customXml/itemProps4.xml><?xml version="1.0" encoding="utf-8"?>
-<ds:datastoreItem xmlns:ds="http://schemas.openxmlformats.org/officeDocument/2006/customXml" ds:itemID="{9EAF71F7-B32A-4DBB-BD15-A5F41A3840FD}"/>
+<ds:datastoreItem xmlns:ds="http://schemas.openxmlformats.org/officeDocument/2006/customXml" ds:itemID="{16E2EDCA-3FAE-46A0-B899-20CC9E2C667E}">
+  <ds:schemaRefs>
+    <ds:schemaRef ds:uri="http://schemas.microsoft.com/office/2006/metadata/contentType"/>
+    <ds:schemaRef ds:uri="http://schemas.microsoft.com/office/2006/metadata/properties/metaAttributes"/>
+    <ds:schemaRef ds:uri="http://www.w3.org/2001/XMLSchema"/>
+    <ds:schemaRef ds:uri="http://schemas.microsoft.com/office/2006/metadata/properties"/>
+    <ds:schemaRef ds:uri="a5d4b606-e216-4a12-b5e0-256bbcdf3e40"/>
+    <ds:schemaRef ds:uri="d30896e8-62f2-4107-a799-a577dc6441e1"/>
+    <ds:schemaRef ds:uri="http://schemas.microsoft.com/office/2006/documentManagement/types"/>
+    <ds:schemaRef ds:uri="http://schemas.microsoft.com/office/infopath/2007/PartnerControls"/>
+    <ds:schemaRef ds:uri="http://schemas.openxmlformats.org/package/2006/metadata/core-properties"/>
+    <ds:schemaRef ds:uri="http://purl.org/dc/elements/1.1/"/>
+    <ds:schemaRef ds:uri="http://purl.org/dc/terms/"/>
+    <ds:schemaRef ds:uri="http://schemas.microsoft.com/internal/obd"/>
+  </ds:schemaRefs>
+</ds:datastoreItem>
 </file>
</xml_diff>